<commit_message>
Completing the project documentinitial commit
</commit_message>
<xml_diff>
--- a/Apache-POI-Word.docx
+++ b/Apache-POI-Word.docx
@@ -136,10 +136,8 @@
           <w:sz w:val="72"/>
           <w:szCs w:val="72"/>
         </w:rPr>
-        <w:t>PO</w:t>
-      </w:r>
-      <w:bookmarkStart w:id="0" w:name="_GoBack"/>
-      <w:bookmarkEnd w:id="0"/>
+        <w:t>POI</w:t>
+      </w:r>
       <w:r>
         <w:rPr>
           <w:rFonts w:asciiTheme="majorBidi" w:hAnsiTheme="majorBidi" w:cstheme="majorBidi"/>
@@ -148,19 +146,42 @@
           <w:sz w:val="72"/>
           <w:szCs w:val="72"/>
         </w:rPr>
-        <w:t>I</w:t>
-      </w:r>
-      <w:r>
-        <w:rPr>
-          <w:rFonts w:asciiTheme="majorBidi" w:hAnsiTheme="majorBidi" w:cstheme="majorBidi"/>
-          <w:b/>
-          <w:bCs/>
-          <w:sz w:val="72"/>
-          <w:szCs w:val="72"/>
-        </w:rPr>
         <w:t>.Word</w:t>
       </w:r>
       <w:proofErr w:type="spellEnd"/>
+    </w:p>
+    <w:p>
+      <w:pPr>
+        <w:rPr>
+          <w:rFonts w:asciiTheme="majorBidi" w:hAnsiTheme="majorBidi" w:cstheme="majorBidi"/>
+          <w:sz w:val="32"/>
+          <w:szCs w:val="32"/>
+        </w:rPr>
+      </w:pPr>
+      <w:r>
+        <w:rPr>
+          <w:rFonts w:asciiTheme="majorBidi" w:hAnsiTheme="majorBidi" w:cstheme="majorBidi"/>
+          <w:sz w:val="32"/>
+          <w:szCs w:val="32"/>
+        </w:rPr>
+        <w:t>an open source library developed and distributed by Apache Software Foundation to design or modify Microsoft Office files</w:t>
+      </w:r>
+      <w:r>
+        <w:rPr>
+          <w:rFonts w:asciiTheme="majorBidi" w:hAnsiTheme="majorBidi" w:cstheme="majorBidi"/>
+          <w:sz w:val="32"/>
+          <w:szCs w:val="32"/>
+        </w:rPr>
+        <w:br/>
+      </w:r>
+      <w:r>
+        <w:rPr>
+          <w:rFonts w:asciiTheme="majorBidi" w:hAnsiTheme="majorBidi" w:cstheme="majorBidi"/>
+          <w:sz w:val="32"/>
+          <w:szCs w:val="32"/>
+        </w:rPr>
+        <w:t>Written in Java</w:t>
+      </w:r>
     </w:p>
     <w:p>
       <w:pPr>
@@ -170,72 +191,22 @@
           <w:szCs w:val="40"/>
         </w:rPr>
       </w:pPr>
-      <w:r>
+    </w:p>
+    <w:p>
+      <w:pPr>
         <w:rPr>
           <w:rFonts w:asciiTheme="majorBidi" w:hAnsiTheme="majorBidi" w:cstheme="majorBidi"/>
           <w:sz w:val="40"/>
           <w:szCs w:val="40"/>
         </w:rPr>
-        <w:t>A</w:t>
-      </w:r>
-      <w:r>
-        <w:rPr>
-          <w:rFonts w:asciiTheme="majorBidi" w:hAnsiTheme="majorBidi" w:cstheme="majorBidi"/>
-          <w:sz w:val="40"/>
-          <w:szCs w:val="40"/>
-        </w:rPr>
-        <w:t xml:space="preserve"> </w:t>
-      </w:r>
-      <w:r>
-        <w:rPr>
-          <w:rFonts w:asciiTheme="majorBidi" w:hAnsiTheme="majorBidi" w:cstheme="majorBidi"/>
-          <w:sz w:val="40"/>
-          <w:szCs w:val="40"/>
-        </w:rPr>
-        <w:t>library for document processing tasks</w:t>
-      </w:r>
-    </w:p>
-    <w:p>
-      <w:pPr>
-        <w:rPr>
-          <w:rFonts w:asciiTheme="majorBidi" w:hAnsiTheme="majorBidi" w:cstheme="majorBidi"/>
-          <w:sz w:val="40"/>
-          <w:szCs w:val="40"/>
-        </w:rPr>
-      </w:pPr>
-      <w:r>
-        <w:rPr>
-          <w:rFonts w:asciiTheme="majorBidi" w:hAnsiTheme="majorBidi" w:cstheme="majorBidi"/>
-          <w:sz w:val="40"/>
-          <w:szCs w:val="40"/>
-        </w:rPr>
-        <w:t>Written in Java</w:t>
-      </w:r>
-    </w:p>
-    <w:p>
-      <w:pPr>
-        <w:rPr>
-          <w:rFonts w:asciiTheme="majorBidi" w:hAnsiTheme="majorBidi" w:cstheme="majorBidi"/>
-          <w:sz w:val="40"/>
-          <w:szCs w:val="40"/>
-        </w:rPr>
-      </w:pPr>
-    </w:p>
-    <w:p>
-      <w:pPr>
-        <w:rPr>
-          <w:rFonts w:asciiTheme="majorBidi" w:hAnsiTheme="majorBidi" w:cstheme="majorBidi"/>
-          <w:sz w:val="40"/>
-          <w:szCs w:val="40"/>
-        </w:rPr>
-      </w:pPr>
-    </w:p>
-    <w:p>
-      <w:pPr>
-        <w:rPr>
-          <w:rFonts w:asciiTheme="majorBidi" w:hAnsiTheme="majorBidi" w:cstheme="majorBidi"/>
-          <w:sz w:val="40"/>
-          <w:szCs w:val="40"/>
+      </w:pPr>
+    </w:p>
+    <w:p>
+      <w:pPr>
+        <w:rPr>
+          <w:rFonts w:asciiTheme="majorBidi" w:hAnsiTheme="majorBidi" w:cstheme="majorBidi"/>
+          <w:sz w:val="32"/>
+          <w:szCs w:val="32"/>
         </w:rPr>
       </w:pPr>
     </w:p>
@@ -312,7 +283,7 @@
           <w:r>
             <w:fldChar w:fldCharType="separate"/>
           </w:r>
-          <w:hyperlink w:anchor="_Toc160458832" w:history="1">
+          <w:hyperlink w:anchor="_Toc163311027" w:history="1">
             <w:r>
               <w:rPr>
                 <w:rStyle w:val="Hyperlink"/>
@@ -340,7 +311,7 @@
                 <w:noProof/>
                 <w:webHidden/>
               </w:rPr>
-              <w:instrText xml:space="preserve"> PAGEREF _Toc160458832 \h </w:instrText>
+              <w:instrText xml:space="preserve"> PAGEREF _Toc163311027 \h </w:instrText>
             </w:r>
             <w:r>
               <w:rPr>
@@ -388,13 +359,13 @@
               <w14:ligatures w14:val="none"/>
             </w:rPr>
           </w:pPr>
-          <w:hyperlink w:anchor="_Toc160458833" w:history="1">
+          <w:hyperlink w:anchor="_Toc163311028" w:history="1">
             <w:r>
               <w:rPr>
                 <w:rStyle w:val="Hyperlink"/>
                 <w:noProof/>
               </w:rPr>
-              <w:t>Setting up and using Aspose library in Java</w:t>
+              <w:t>Setting up and using Apache POI library in Java</w:t>
             </w:r>
             <w:r>
               <w:rPr>
@@ -416,7 +387,7 @@
                 <w:noProof/>
                 <w:webHidden/>
               </w:rPr>
-              <w:instrText xml:space="preserve"> PAGEREF _Toc160458833 \h </w:instrText>
+              <w:instrText xml:space="preserve"> PAGEREF _Toc163311028 \h </w:instrText>
             </w:r>
             <w:r>
               <w:rPr>
@@ -464,7 +435,7 @@
               <w14:ligatures w14:val="none"/>
             </w:rPr>
           </w:pPr>
-          <w:hyperlink w:anchor="_Toc160458834" w:history="1">
+          <w:hyperlink w:anchor="_Toc163311029" w:history="1">
             <w:r>
               <w:rPr>
                 <w:rStyle w:val="Hyperlink"/>
@@ -492,7 +463,7 @@
                 <w:noProof/>
                 <w:webHidden/>
               </w:rPr>
-              <w:instrText xml:space="preserve"> PAGEREF _Toc160458834 \h </w:instrText>
+              <w:instrText xml:space="preserve"> PAGEREF _Toc163311029 \h </w:instrText>
             </w:r>
             <w:r>
               <w:rPr>
@@ -514,7 +485,7 @@
                 <w:noProof/>
                 <w:webHidden/>
               </w:rPr>
-              <w:t>3</w:t>
+              <w:t>4</w:t>
             </w:r>
             <w:r>
               <w:rPr>
@@ -540,7 +511,7 @@
               <w14:ligatures w14:val="none"/>
             </w:rPr>
           </w:pPr>
-          <w:hyperlink w:anchor="_Toc160458835" w:history="1">
+          <w:hyperlink w:anchor="_Toc163311030" w:history="1">
             <w:r>
               <w:rPr>
                 <w:rStyle w:val="Hyperlink"/>
@@ -568,7 +539,7 @@
                 <w:noProof/>
                 <w:webHidden/>
               </w:rPr>
-              <w:instrText xml:space="preserve"> PAGEREF _Toc160458835 \h </w:instrText>
+              <w:instrText xml:space="preserve"> PAGEREF _Toc163311030 \h </w:instrText>
             </w:r>
             <w:r>
               <w:rPr>
@@ -590,7 +561,7 @@
                 <w:noProof/>
                 <w:webHidden/>
               </w:rPr>
-              <w:t>4</w:t>
+              <w:t>5</w:t>
             </w:r>
             <w:r>
               <w:rPr>
@@ -616,7 +587,7 @@
               <w14:ligatures w14:val="none"/>
             </w:rPr>
           </w:pPr>
-          <w:hyperlink w:anchor="_Toc160458836" w:history="1">
+          <w:hyperlink w:anchor="_Toc163311031" w:history="1">
             <w:r>
               <w:rPr>
                 <w:rStyle w:val="Hyperlink"/>
@@ -644,7 +615,7 @@
                 <w:noProof/>
                 <w:webHidden/>
               </w:rPr>
-              <w:instrText xml:space="preserve"> PAGEREF _Toc160458836 \h </w:instrText>
+              <w:instrText xml:space="preserve"> PAGEREF _Toc163311031 \h </w:instrText>
             </w:r>
             <w:r>
               <w:rPr>
@@ -666,7 +637,7 @@
                 <w:noProof/>
                 <w:webHidden/>
               </w:rPr>
-              <w:t>4</w:t>
+              <w:t>5</w:t>
             </w:r>
             <w:r>
               <w:rPr>
@@ -692,7 +663,7 @@
               <w14:ligatures w14:val="none"/>
             </w:rPr>
           </w:pPr>
-          <w:hyperlink w:anchor="_Toc160458837" w:history="1">
+          <w:hyperlink w:anchor="_Toc163311032" w:history="1">
             <w:r>
               <w:rPr>
                 <w:rStyle w:val="Hyperlink"/>
@@ -720,7 +691,7 @@
                 <w:noProof/>
                 <w:webHidden/>
               </w:rPr>
-              <w:instrText xml:space="preserve"> PAGEREF _Toc160458837 \h </w:instrText>
+              <w:instrText xml:space="preserve"> PAGEREF _Toc163311032 \h </w:instrText>
             </w:r>
             <w:r>
               <w:rPr>
@@ -742,7 +713,7 @@
                 <w:noProof/>
                 <w:webHidden/>
               </w:rPr>
-              <w:t>5</w:t>
+              <w:t>6</w:t>
             </w:r>
             <w:r>
               <w:rPr>
@@ -768,13 +739,13 @@
               <w14:ligatures w14:val="none"/>
             </w:rPr>
           </w:pPr>
-          <w:hyperlink w:anchor="_Toc160458838" w:history="1">
+          <w:hyperlink w:anchor="_Toc163311033" w:history="1">
             <w:r>
               <w:rPr>
                 <w:rStyle w:val="Hyperlink"/>
                 <w:noProof/>
               </w:rPr>
-              <w:t>Font Checker Class</w:t>
+              <w:t>Word view</w:t>
             </w:r>
             <w:r>
               <w:rPr>
@@ -796,7 +767,7 @@
                 <w:noProof/>
                 <w:webHidden/>
               </w:rPr>
-              <w:instrText xml:space="preserve"> PAGEREF _Toc160458838 \h </w:instrText>
+              <w:instrText xml:space="preserve"> PAGEREF _Toc163311033 \h </w:instrText>
             </w:r>
             <w:r>
               <w:rPr>
@@ -818,7 +789,7 @@
                 <w:noProof/>
                 <w:webHidden/>
               </w:rPr>
-              <w:t>5</w:t>
+              <w:t>6</w:t>
             </w:r>
             <w:r>
               <w:rPr>
@@ -844,13 +815,13 @@
               <w14:ligatures w14:val="none"/>
             </w:rPr>
           </w:pPr>
-          <w:hyperlink w:anchor="_Toc160458839" w:history="1">
+          <w:hyperlink w:anchor="_Toc163311034" w:history="1">
             <w:r>
               <w:rPr>
                 <w:rStyle w:val="Hyperlink"/>
                 <w:noProof/>
               </w:rPr>
-              <w:t>Challenges</w:t>
+              <w:t>In conclusion</w:t>
             </w:r>
             <w:r>
               <w:rPr>
@@ -872,7 +843,7 @@
                 <w:noProof/>
                 <w:webHidden/>
               </w:rPr>
-              <w:instrText xml:space="preserve"> PAGEREF _Toc160458839 \h </w:instrText>
+              <w:instrText xml:space="preserve"> PAGEREF _Toc163311034 \h </w:instrText>
             </w:r>
             <w:r>
               <w:rPr>
@@ -936,6 +907,8 @@
           <w:lang w:bidi="fa-IR"/>
         </w:rPr>
       </w:pPr>
+      <w:bookmarkStart w:id="0" w:name="_GoBack"/>
+      <w:bookmarkEnd w:id="0"/>
       <w:r>
         <w:rPr>
           <w:lang w:bidi="fa-IR"/>
@@ -946,11 +919,12 @@
     <w:p>
       <w:pPr>
         <w:pStyle w:val="Heading1"/>
-        <w:rPr>
-          <w:lang w:bidi="fa-IR"/>
-        </w:rPr>
-      </w:pPr>
-      <w:bookmarkStart w:id="1" w:name="_Toc160458832"/>
+        <w:spacing w:after="240"/>
+        <w:rPr>
+          <w:lang w:bidi="fa-IR"/>
+        </w:rPr>
+      </w:pPr>
+      <w:bookmarkStart w:id="1" w:name="_Toc163311027"/>
       <w:r>
         <w:rPr>
           <w:lang w:bidi="fa-IR"/>
@@ -962,107 +936,98 @@
     </w:p>
     <w:p>
       <w:pPr>
+        <w:spacing w:after="240" w:line="240" w:lineRule="auto"/>
+        <w:rPr>
+          <w:rFonts w:asciiTheme="majorBidi" w:hAnsiTheme="majorBidi" w:cstheme="majorBidi"/>
+          <w:sz w:val="24"/>
+          <w:szCs w:val="24"/>
+          <w:lang w:bidi="fa-IR"/>
+        </w:rPr>
+      </w:pPr>
+      <w:r>
+        <w:rPr>
+          <w:rFonts w:asciiTheme="majorBidi" w:hAnsiTheme="majorBidi" w:cstheme="majorBidi"/>
+          <w:sz w:val="24"/>
+          <w:szCs w:val="24"/>
+          <w:lang w:bidi="fa-IR"/>
+        </w:rPr>
+        <w:t>Apache POI is a popular API that allows programmers to create, modify, and display MS Office files using Java programs. It is an open-source library developed and distributed by the Apache Software Foundation to design or modify Microsoft Office files using Java programs. It contains classes and methods to decode the user input data or a file into MS Office documents.</w:t>
+      </w:r>
+    </w:p>
+    <w:p>
+      <w:pPr>
         <w:spacing w:line="240" w:lineRule="auto"/>
-        <w:jc w:val="both"/>
-        <w:rPr>
-          <w:rFonts w:asciiTheme="majorBidi" w:hAnsiTheme="majorBidi" w:cstheme="majorBidi"/>
-          <w:sz w:val="24"/>
-          <w:szCs w:val="24"/>
-          <w:lang w:bidi="fa-IR"/>
-        </w:rPr>
-      </w:pPr>
-      <w:proofErr w:type="spellStart"/>
-      <w:r>
-        <w:rPr>
-          <w:rFonts w:asciiTheme="majorBidi" w:hAnsiTheme="majorBidi" w:cstheme="majorBidi"/>
-          <w:sz w:val="24"/>
-          <w:szCs w:val="24"/>
-          <w:lang w:bidi="fa-IR"/>
-        </w:rPr>
-        <w:t>Aspose.Words</w:t>
-      </w:r>
-      <w:proofErr w:type="spellEnd"/>
-      <w:r>
-        <w:rPr>
-          <w:rFonts w:asciiTheme="majorBidi" w:hAnsiTheme="majorBidi" w:cstheme="majorBidi"/>
-          <w:sz w:val="24"/>
-          <w:szCs w:val="24"/>
-          <w:lang w:bidi="fa-IR"/>
-        </w:rPr>
-        <w:t xml:space="preserve"> for Java is a class library that enables your applications to perform a great range of document processing tasks.</w:t>
+        <w:rPr>
+          <w:rFonts w:asciiTheme="majorBidi" w:hAnsiTheme="majorBidi" w:cstheme="majorBidi"/>
+          <w:sz w:val="24"/>
+          <w:szCs w:val="24"/>
+          <w:lang w:bidi="fa-IR"/>
+        </w:rPr>
+      </w:pPr>
+      <w:r>
+        <w:rPr>
+          <w:rFonts w:asciiTheme="majorBidi" w:hAnsiTheme="majorBidi" w:cstheme="majorBidi"/>
+          <w:sz w:val="24"/>
+          <w:szCs w:val="24"/>
+          <w:lang w:bidi="fa-IR"/>
+        </w:rPr>
+        <w:t>It</w:t>
+      </w:r>
+      <w:r>
+        <w:rPr>
+          <w:rFonts w:asciiTheme="majorBidi" w:hAnsiTheme="majorBidi" w:cstheme="majorBidi"/>
+          <w:sz w:val="24"/>
+          <w:szCs w:val="24"/>
+          <w:lang w:bidi="fa-IR"/>
+        </w:rPr>
+        <w:t xml:space="preserve"> is for working with the various file formats based on the Office Open XML standards (OOXML) and Microsoft’s OLE 2 Compound Document format (OLE2).</w:t>
       </w:r>
     </w:p>
     <w:p>
       <w:pPr>
         <w:spacing w:line="240" w:lineRule="auto"/>
-        <w:jc w:val="both"/>
-        <w:rPr>
-          <w:rFonts w:asciiTheme="majorBidi" w:hAnsiTheme="majorBidi" w:cstheme="majorBidi"/>
-          <w:sz w:val="24"/>
-          <w:szCs w:val="24"/>
-          <w:lang w:bidi="fa-IR"/>
-        </w:rPr>
-      </w:pPr>
-      <w:proofErr w:type="spellStart"/>
-      <w:r>
-        <w:rPr>
-          <w:rFonts w:asciiTheme="majorBidi" w:hAnsiTheme="majorBidi" w:cstheme="majorBidi"/>
-          <w:sz w:val="24"/>
-          <w:szCs w:val="24"/>
-          <w:lang w:bidi="fa-IR"/>
-        </w:rPr>
-        <w:t>Aspose.Words</w:t>
-      </w:r>
-      <w:proofErr w:type="spellEnd"/>
-      <w:r>
-        <w:rPr>
-          <w:rFonts w:asciiTheme="majorBidi" w:hAnsiTheme="majorBidi" w:cstheme="majorBidi"/>
-          <w:sz w:val="24"/>
-          <w:szCs w:val="24"/>
-          <w:lang w:bidi="fa-IR"/>
-        </w:rPr>
-        <w:t xml:space="preserve"> supports most of the popular document formats such as DOC, DOCX, RTF, HTML, Markdown, PDF, XPS, EPUB, and others.</w:t>
-      </w:r>
-    </w:p>
-    <w:p>
-      <w:pPr>
-        <w:spacing w:line="240" w:lineRule="auto"/>
-        <w:jc w:val="both"/>
-        <w:rPr>
-          <w:rFonts w:asciiTheme="majorBidi" w:hAnsiTheme="majorBidi" w:cstheme="majorBidi"/>
-          <w:sz w:val="24"/>
-          <w:szCs w:val="24"/>
-          <w:lang w:bidi="fa-IR"/>
-        </w:rPr>
-      </w:pPr>
-      <w:r>
-        <w:rPr>
-          <w:rFonts w:asciiTheme="majorBidi" w:hAnsiTheme="majorBidi" w:cstheme="majorBidi"/>
-          <w:sz w:val="24"/>
-          <w:szCs w:val="24"/>
-          <w:lang w:bidi="fa-IR"/>
-        </w:rPr>
-        <w:t xml:space="preserve">With </w:t>
-      </w:r>
-      <w:proofErr w:type="spellStart"/>
-      <w:r>
-        <w:rPr>
-          <w:rFonts w:asciiTheme="majorBidi" w:hAnsiTheme="majorBidi" w:cstheme="majorBidi"/>
-          <w:sz w:val="24"/>
-          <w:szCs w:val="24"/>
-          <w:lang w:bidi="fa-IR"/>
-        </w:rPr>
-        <w:t>Aspose.Words</w:t>
-      </w:r>
-      <w:proofErr w:type="spellEnd"/>
-      <w:r>
-        <w:rPr>
-          <w:rFonts w:asciiTheme="majorBidi" w:hAnsiTheme="majorBidi" w:cstheme="majorBidi"/>
-          <w:sz w:val="24"/>
-          <w:szCs w:val="24"/>
-          <w:lang w:bidi="fa-IR"/>
-        </w:rPr>
-        <w:t xml:space="preserve"> for Java, you can generate, modify, convert, render, and print documents without third-party applications or Office Automation.</w:t>
+        <w:rPr>
+          <w:rFonts w:asciiTheme="majorBidi" w:hAnsiTheme="majorBidi" w:cstheme="majorBidi"/>
+          <w:sz w:val="24"/>
+          <w:szCs w:val="24"/>
+          <w:lang w:bidi="fa-IR"/>
+        </w:rPr>
+      </w:pPr>
+      <w:r>
+        <w:rPr>
+          <w:rFonts w:asciiTheme="majorBidi" w:hAnsiTheme="majorBidi" w:cstheme="majorBidi"/>
+          <w:sz w:val="24"/>
+          <w:szCs w:val="24"/>
+          <w:lang w:bidi="fa-IR"/>
+        </w:rPr>
+        <w:t xml:space="preserve">This </w:t>
+      </w:r>
+      <w:r>
+        <w:rPr>
+          <w:rFonts w:asciiTheme="majorBidi" w:hAnsiTheme="majorBidi" w:cstheme="majorBidi"/>
+          <w:sz w:val="24"/>
+          <w:szCs w:val="24"/>
+          <w:lang w:bidi="fa-IR"/>
+        </w:rPr>
+        <w:t>project</w:t>
+      </w:r>
+      <w:r>
+        <w:rPr>
+          <w:rFonts w:asciiTheme="majorBidi" w:hAnsiTheme="majorBidi" w:cstheme="majorBidi"/>
+          <w:sz w:val="24"/>
+          <w:szCs w:val="24"/>
+          <w:lang w:bidi="fa-IR"/>
+        </w:rPr>
+        <w:t xml:space="preserve"> focuses on the support of Apache POI for Microsoft Word</w:t>
+      </w:r>
+      <w:r>
+        <w:rPr>
+          <w:rFonts w:asciiTheme="majorBidi" w:hAnsiTheme="majorBidi" w:cstheme="majorBidi"/>
+          <w:sz w:val="24"/>
+          <w:szCs w:val="24"/>
+          <w:lang w:bidi="fa-IR"/>
+        </w:rPr>
+        <w:t>.</w:t>
       </w:r>
     </w:p>
     <w:p>
@@ -1072,7 +1037,7 @@
           <w:lang w:bidi="fa-IR"/>
         </w:rPr>
       </w:pPr>
-      <w:bookmarkStart w:id="2" w:name="_Toc160458833"/>
+      <w:bookmarkStart w:id="2" w:name="_Toc163311028"/>
       <w:r>
         <w:rPr>
           <w:lang w:bidi="fa-IR"/>
@@ -1103,14 +1068,12 @@
         </w:rPr>
         <w:t xml:space="preserve">sing </w:t>
       </w:r>
-      <w:proofErr w:type="spellStart"/>
-      <w:r>
-        <w:rPr>
-          <w:lang w:bidi="fa-IR"/>
-        </w:rPr>
-        <w:t>Aspose</w:t>
-      </w:r>
-      <w:proofErr w:type="spellEnd"/>
+      <w:r>
+        <w:rPr>
+          <w:lang w:bidi="fa-IR"/>
+        </w:rPr>
+        <w:t>Apache POI</w:t>
+      </w:r>
       <w:r>
         <w:rPr>
           <w:lang w:bidi="fa-IR"/>
@@ -1139,14 +1102,13 @@
       </w:pPr>
       <w:r>
         <w:rPr>
-          <w:noProof/>
           <w:lang w:bidi="fa-IR"/>
         </w:rPr>
         <w:drawing>
-          <wp:inline distT="0" distB="0" distL="0" distR="0" wp14:anchorId="14711C92" wp14:editId="3899B744">
-            <wp:extent cx="5731510" cy="4048760"/>
-            <wp:effectExtent l="0" t="0" r="2540" b="8890"/>
-            <wp:docPr id="4" name="Picture 4"/>
+          <wp:inline distT="0" distB="0" distL="0" distR="0" wp14:anchorId="7028FEEE" wp14:editId="7208DCD8">
+            <wp:extent cx="5731510" cy="1506220"/>
+            <wp:effectExtent l="0" t="0" r="2540" b="0"/>
+            <wp:docPr id="5" name="Picture 5"/>
             <wp:cNvGraphicFramePr>
               <a:graphicFrameLocks xmlns:a="http://schemas.openxmlformats.org/drawingml/2006/main" noChangeAspect="1"/>
             </wp:cNvGraphicFramePr>
@@ -1166,7 +1128,7 @@
                   <pic:spPr>
                     <a:xfrm>
                       <a:off x="0" y="0"/>
-                      <a:ext cx="5731510" cy="4048760"/>
+                      <a:ext cx="5731510" cy="1506220"/>
                     </a:xfrm>
                     <a:prstGeom prst="rect">
                       <a:avLst/>
@@ -1181,16 +1143,339 @@
     </w:p>
     <w:p>
       <w:pPr>
+        <w:jc w:val="both"/>
+        <w:rPr>
+          <w:rFonts w:asciiTheme="majorBidi" w:hAnsiTheme="majorBidi" w:cstheme="majorBidi"/>
+          <w:sz w:val="24"/>
+          <w:szCs w:val="24"/>
+          <w:lang w:bidi="fa-IR"/>
+        </w:rPr>
+      </w:pPr>
+      <w:r>
+        <w:rPr>
+          <w:rFonts w:asciiTheme="majorBidi" w:hAnsiTheme="majorBidi" w:cstheme="majorBidi"/>
+          <w:sz w:val="24"/>
+          <w:szCs w:val="24"/>
+          <w:lang w:bidi="fa-IR"/>
+        </w:rPr>
+        <w:t xml:space="preserve">I used some other </w:t>
+      </w:r>
+      <w:r>
+        <w:rPr>
+          <w:rFonts w:asciiTheme="majorBidi" w:hAnsiTheme="majorBidi" w:cstheme="majorBidi"/>
+          <w:sz w:val="24"/>
+          <w:szCs w:val="24"/>
+          <w:lang w:bidi="fa-IR"/>
+        </w:rPr>
+        <w:t>dependencies lik</w:t>
+      </w:r>
+      <w:r>
+        <w:rPr>
+          <w:rFonts w:asciiTheme="majorBidi" w:hAnsiTheme="majorBidi" w:cstheme="majorBidi"/>
+          <w:sz w:val="24"/>
+          <w:szCs w:val="24"/>
+          <w:lang w:bidi="fa-IR"/>
+        </w:rPr>
+        <w:t>e:</w:t>
+      </w:r>
+    </w:p>
+    <w:p>
+      <w:pPr>
+        <w:spacing w:after="0"/>
+        <w:ind w:left="360"/>
+        <w:jc w:val="both"/>
+        <w:rPr>
+          <w:rFonts w:asciiTheme="majorBidi" w:hAnsiTheme="majorBidi" w:cstheme="majorBidi"/>
+          <w:sz w:val="24"/>
+          <w:szCs w:val="24"/>
+          <w:lang w:bidi="fa-IR"/>
+        </w:rPr>
+      </w:pPr>
+      <w:r>
+        <w:rPr>
+          <w:rFonts w:asciiTheme="majorBidi" w:hAnsiTheme="majorBidi" w:cstheme="majorBidi"/>
+          <w:b/>
+          <w:bCs/>
+          <w:sz w:val="24"/>
+          <w:szCs w:val="24"/>
+          <w:lang w:bidi="fa-IR"/>
+        </w:rPr>
+        <w:t>Apache POI</w:t>
+      </w:r>
+      <w:r>
+        <w:rPr>
+          <w:rFonts w:asciiTheme="majorBidi" w:hAnsiTheme="majorBidi" w:cstheme="majorBidi"/>
+          <w:sz w:val="24"/>
+          <w:szCs w:val="24"/>
+          <w:lang w:bidi="fa-IR"/>
+        </w:rPr>
+        <w:t>:</w:t>
+      </w:r>
+    </w:p>
+    <w:p>
+      <w:pPr>
+        <w:spacing w:after="0"/>
+        <w:ind w:left="720"/>
+        <w:jc w:val="both"/>
+        <w:rPr>
+          <w:rFonts w:asciiTheme="majorBidi" w:hAnsiTheme="majorBidi" w:cstheme="majorBidi"/>
+          <w:sz w:val="24"/>
+          <w:szCs w:val="24"/>
+          <w:lang w:bidi="fa-IR"/>
+        </w:rPr>
+      </w:pPr>
+      <w:r>
+        <w:rPr>
+          <w:rFonts w:asciiTheme="majorBidi" w:hAnsiTheme="majorBidi" w:cstheme="majorBidi"/>
+          <w:b/>
+          <w:bCs/>
+          <w:color w:val="70AD47" w:themeColor="accent6"/>
+          <w:sz w:val="24"/>
+          <w:szCs w:val="24"/>
+          <w:lang w:bidi="fa-IR"/>
+        </w:rPr>
+        <w:t>Purpose</w:t>
+      </w:r>
+      <w:r>
+        <w:rPr>
+          <w:rFonts w:asciiTheme="majorBidi" w:hAnsiTheme="majorBidi" w:cstheme="majorBidi"/>
+          <w:sz w:val="24"/>
+          <w:szCs w:val="24"/>
+          <w:lang w:bidi="fa-IR"/>
+        </w:rPr>
+        <w:t>: Apache POI is a Java library for working with various Microsoft document formats, such as Word, Excel, and PowerPoint. It provides classes and methods to create, read, and modify these documents programmatically.</w:t>
+      </w:r>
+    </w:p>
+    <w:p>
+      <w:pPr>
+        <w:spacing w:after="0"/>
+        <w:ind w:left="360"/>
+        <w:jc w:val="both"/>
+        <w:rPr>
+          <w:rFonts w:asciiTheme="majorBidi" w:hAnsiTheme="majorBidi" w:cstheme="majorBidi"/>
+          <w:sz w:val="24"/>
+          <w:szCs w:val="24"/>
+          <w:lang w:bidi="fa-IR"/>
+        </w:rPr>
+      </w:pPr>
+      <w:r>
+        <w:rPr>
+          <w:rFonts w:asciiTheme="majorBidi" w:hAnsiTheme="majorBidi" w:cstheme="majorBidi"/>
+          <w:b/>
+          <w:bCs/>
+          <w:sz w:val="24"/>
+          <w:szCs w:val="24"/>
+          <w:lang w:bidi="fa-IR"/>
+        </w:rPr>
+        <w:t>Apache POI - OOXML</w:t>
+      </w:r>
+      <w:r>
+        <w:rPr>
+          <w:rFonts w:asciiTheme="majorBidi" w:hAnsiTheme="majorBidi" w:cstheme="majorBidi"/>
+          <w:sz w:val="24"/>
+          <w:szCs w:val="24"/>
+          <w:lang w:bidi="fa-IR"/>
+        </w:rPr>
+        <w:t>:</w:t>
+      </w:r>
+    </w:p>
+    <w:p>
+      <w:pPr>
+        <w:spacing w:after="0"/>
+        <w:ind w:left="720"/>
+        <w:jc w:val="both"/>
+        <w:rPr>
+          <w:rFonts w:asciiTheme="majorBidi" w:hAnsiTheme="majorBidi" w:cstheme="majorBidi"/>
+          <w:sz w:val="24"/>
+          <w:szCs w:val="24"/>
+          <w:lang w:bidi="fa-IR"/>
+        </w:rPr>
+      </w:pPr>
+      <w:r>
+        <w:rPr>
+          <w:rFonts w:asciiTheme="majorBidi" w:hAnsiTheme="majorBidi" w:cstheme="majorBidi"/>
+          <w:b/>
+          <w:bCs/>
+          <w:color w:val="70AD47" w:themeColor="accent6"/>
+          <w:sz w:val="24"/>
+          <w:szCs w:val="24"/>
+          <w:lang w:bidi="fa-IR"/>
+        </w:rPr>
+        <w:t>Purpose</w:t>
+      </w:r>
+      <w:r>
+        <w:rPr>
+          <w:rFonts w:asciiTheme="majorBidi" w:hAnsiTheme="majorBidi" w:cstheme="majorBidi"/>
+          <w:sz w:val="24"/>
+          <w:szCs w:val="24"/>
+          <w:lang w:bidi="fa-IR"/>
+        </w:rPr>
+        <w:t>: This module extends the functionality of Apache POI to support the Office Open XML (OOXML) file formats, which include newer versions of Microsoft Office documents such as .docx, .xlsx, and .pptx.</w:t>
+      </w:r>
+    </w:p>
+    <w:p>
+      <w:pPr>
+        <w:spacing w:after="0"/>
+        <w:ind w:left="360"/>
+        <w:jc w:val="both"/>
+        <w:rPr>
+          <w:rFonts w:asciiTheme="majorBidi" w:hAnsiTheme="majorBidi" w:cstheme="majorBidi"/>
+          <w:sz w:val="24"/>
+          <w:szCs w:val="24"/>
+          <w:lang w:bidi="fa-IR"/>
+        </w:rPr>
+      </w:pPr>
+      <w:r>
+        <w:rPr>
+          <w:rFonts w:asciiTheme="majorBidi" w:hAnsiTheme="majorBidi" w:cstheme="majorBidi"/>
+          <w:b/>
+          <w:bCs/>
+          <w:sz w:val="24"/>
+          <w:szCs w:val="24"/>
+          <w:lang w:bidi="fa-IR"/>
+        </w:rPr>
+        <w:t>Apache Log4j API:</w:t>
+      </w:r>
+    </w:p>
+    <w:p>
+      <w:pPr>
+        <w:spacing w:after="0"/>
+        <w:ind w:left="720"/>
+        <w:jc w:val="both"/>
+        <w:rPr>
+          <w:rFonts w:asciiTheme="majorBidi" w:hAnsiTheme="majorBidi" w:cstheme="majorBidi"/>
+          <w:sz w:val="24"/>
+          <w:szCs w:val="24"/>
+          <w:lang w:bidi="fa-IR"/>
+        </w:rPr>
+      </w:pPr>
+      <w:r>
+        <w:rPr>
+          <w:rFonts w:asciiTheme="majorBidi" w:hAnsiTheme="majorBidi" w:cstheme="majorBidi"/>
+          <w:b/>
+          <w:bCs/>
+          <w:color w:val="70AD47" w:themeColor="accent6"/>
+          <w:sz w:val="24"/>
+          <w:szCs w:val="24"/>
+          <w:lang w:bidi="fa-IR"/>
+        </w:rPr>
+        <w:t>Purpose</w:t>
+      </w:r>
+      <w:r>
+        <w:rPr>
+          <w:rFonts w:asciiTheme="majorBidi" w:hAnsiTheme="majorBidi" w:cstheme="majorBidi"/>
+          <w:sz w:val="24"/>
+          <w:szCs w:val="24"/>
+          <w:lang w:bidi="fa-IR"/>
+        </w:rPr>
+        <w:t>: Apache Log4j API provides a logging framework for Java applications. It allows developers to log messages at various levels of severity and configure logging behavior dynamically.</w:t>
+      </w:r>
+    </w:p>
+    <w:p>
+      <w:pPr>
+        <w:spacing w:after="0"/>
+        <w:ind w:left="360"/>
+        <w:jc w:val="both"/>
+        <w:rPr>
+          <w:rFonts w:asciiTheme="majorBidi" w:hAnsiTheme="majorBidi" w:cstheme="majorBidi"/>
+          <w:sz w:val="24"/>
+          <w:szCs w:val="24"/>
+          <w:lang w:bidi="fa-IR"/>
+        </w:rPr>
+      </w:pPr>
+      <w:r>
+        <w:rPr>
+          <w:rFonts w:asciiTheme="majorBidi" w:hAnsiTheme="majorBidi" w:cstheme="majorBidi"/>
+          <w:b/>
+          <w:bCs/>
+          <w:sz w:val="24"/>
+          <w:szCs w:val="24"/>
+          <w:lang w:bidi="fa-IR"/>
+        </w:rPr>
+        <w:t>Apache Log4j Core</w:t>
+      </w:r>
+      <w:r>
+        <w:rPr>
+          <w:rFonts w:asciiTheme="majorBidi" w:hAnsiTheme="majorBidi" w:cstheme="majorBidi"/>
+          <w:sz w:val="24"/>
+          <w:szCs w:val="24"/>
+          <w:lang w:bidi="fa-IR"/>
+        </w:rPr>
+        <w:t>:</w:t>
+      </w:r>
+    </w:p>
+    <w:p>
+      <w:pPr>
+        <w:spacing w:after="0"/>
+        <w:ind w:left="720"/>
+        <w:jc w:val="both"/>
+        <w:rPr>
+          <w:lang w:bidi="fa-IR"/>
+        </w:rPr>
+      </w:pPr>
+      <w:r>
+        <w:rPr>
+          <w:rFonts w:asciiTheme="majorBidi" w:hAnsiTheme="majorBidi" w:cstheme="majorBidi"/>
+          <w:b/>
+          <w:bCs/>
+          <w:color w:val="70AD47" w:themeColor="accent6"/>
+          <w:sz w:val="24"/>
+          <w:szCs w:val="24"/>
+          <w:lang w:bidi="fa-IR"/>
+        </w:rPr>
+        <w:t>Purpose</w:t>
+      </w:r>
+      <w:r>
+        <w:rPr>
+          <w:rFonts w:asciiTheme="majorBidi" w:hAnsiTheme="majorBidi" w:cstheme="majorBidi"/>
+          <w:sz w:val="24"/>
+          <w:szCs w:val="24"/>
+          <w:lang w:bidi="fa-IR"/>
+        </w:rPr>
+        <w:t>:</w:t>
+      </w:r>
+      <w:r>
+        <w:rPr>
+          <w:lang w:bidi="fa-IR"/>
+        </w:rPr>
+        <w:t xml:space="preserve"> </w:t>
+      </w:r>
+      <w:r>
+        <w:rPr>
+          <w:rFonts w:asciiTheme="majorBidi" w:hAnsiTheme="majorBidi" w:cstheme="majorBidi"/>
+          <w:sz w:val="24"/>
+          <w:szCs w:val="24"/>
+          <w:lang w:bidi="fa-IR"/>
+        </w:rPr>
+        <w:t>Apache Log4j Core is the implementation of the Log4j API. It provides the core functionality for logging, including handling log messages, formatting, and outputting them to various destinations such as files, console, or databases</w:t>
+      </w:r>
+      <w:r>
+        <w:rPr>
+          <w:lang w:bidi="fa-IR"/>
+        </w:rPr>
+        <w:t>.</w:t>
+      </w:r>
+    </w:p>
+    <w:p>
+      <w:pPr>
+        <w:rPr>
+          <w:lang w:bidi="fa-IR"/>
+        </w:rPr>
+      </w:pPr>
+    </w:p>
+    <w:p>
+      <w:pPr>
         <w:pStyle w:val="Heading1"/>
         <w:rPr>
           <w:lang w:bidi="fa-IR"/>
         </w:rPr>
       </w:pPr>
-      <w:bookmarkStart w:id="3" w:name="_Toc160458834"/>
-      <w:r>
-        <w:rPr>
-          <w:lang w:bidi="fa-IR"/>
-        </w:rPr>
+      <w:bookmarkStart w:id="3" w:name="_Toc163311029"/>
+      <w:r>
+        <w:rPr>
+          <w:lang w:bidi="fa-IR"/>
+        </w:rPr>
+        <w:lastRenderedPageBreak/>
         <w:t>Document</w:t>
       </w:r>
       <w:r>
@@ -1211,19 +1496,19 @@
       <w:pPr>
         <w:jc w:val="center"/>
         <w:rPr>
+          <w:rFonts w:hint="cs"/>
           <w:rtl/>
           <w:lang w:bidi="fa-IR"/>
         </w:rPr>
       </w:pPr>
       <w:r>
         <w:rPr>
-          <w:noProof/>
           <w:lang w:bidi="fa-IR"/>
         </w:rPr>
         <w:drawing>
-          <wp:inline distT="0" distB="0" distL="0" distR="0" wp14:anchorId="5FB561AD" wp14:editId="066267F5">
-            <wp:extent cx="5731510" cy="2571115"/>
-            <wp:effectExtent l="0" t="0" r="2540" b="635"/>
+          <wp:inline distT="0" distB="0" distL="0" distR="0" wp14:anchorId="009147AE" wp14:editId="41EBB487">
+            <wp:extent cx="5731510" cy="4596765"/>
+            <wp:effectExtent l="0" t="0" r="2540" b="0"/>
             <wp:docPr id="1" name="Picture 1"/>
             <wp:cNvGraphicFramePr>
               <a:graphicFrameLocks xmlns:a="http://schemas.openxmlformats.org/drawingml/2006/main" noChangeAspect="1"/>
@@ -1244,7 +1529,7 @@
                   <pic:spPr>
                     <a:xfrm>
                       <a:off x="0" y="0"/>
-                      <a:ext cx="5731510" cy="2571115"/>
+                      <a:ext cx="5731510" cy="4596765"/>
                     </a:xfrm>
                     <a:prstGeom prst="rect">
                       <a:avLst/>
@@ -1261,178 +1546,228 @@
       <w:pPr>
         <w:spacing w:line="240" w:lineRule="auto"/>
         <w:rPr>
+          <w:rFonts w:asciiTheme="majorBidi" w:hAnsiTheme="majorBidi" w:cstheme="majorBidi"/>
+          <w:sz w:val="24"/>
+          <w:szCs w:val="24"/>
+          <w:lang w:bidi="fa-IR"/>
+        </w:rPr>
+      </w:pPr>
+      <w:r>
+        <w:rPr>
+          <w:rFonts w:asciiTheme="majorBidi" w:hAnsiTheme="majorBidi" w:cstheme="majorBidi"/>
+          <w:sz w:val="24"/>
+          <w:szCs w:val="24"/>
+          <w:lang w:bidi="fa-IR"/>
+        </w:rPr>
+        <w:t>this code creates a Word document containing the text "</w:t>
+      </w:r>
+      <w:r>
+        <w:rPr>
+          <w:rFonts w:asciiTheme="majorBidi" w:hAnsiTheme="majorBidi" w:cstheme="majorBidi" w:hint="cs"/>
+          <w:sz w:val="24"/>
+          <w:szCs w:val="24"/>
           <w:rtl/>
           <w:lang w:bidi="fa-IR"/>
         </w:rPr>
-      </w:pPr>
-      <w:r>
-        <w:rPr>
-          <w:rFonts w:asciiTheme="majorBidi" w:hAnsiTheme="majorBidi" w:cstheme="majorBidi"/>
-          <w:sz w:val="24"/>
-          <w:szCs w:val="24"/>
-          <w:lang w:bidi="fa-IR"/>
-        </w:rPr>
-        <w:lastRenderedPageBreak/>
-        <w:t>This method creates a new Word document</w:t>
-      </w:r>
-      <w:r>
-        <w:rPr>
-          <w:rFonts w:asciiTheme="majorBidi" w:hAnsiTheme="majorBidi" w:cstheme="majorBidi"/>
-          <w:sz w:val="24"/>
-          <w:szCs w:val="24"/>
-          <w:lang w:bidi="fa-IR"/>
-        </w:rPr>
-        <w:t>.</w:t>
-      </w:r>
-    </w:p>
-    <w:p>
-      <w:pPr>
+        <w:t xml:space="preserve"> </w:t>
+      </w:r>
+      <w:r>
+        <w:rPr>
+          <w:rFonts w:asciiTheme="majorBidi" w:hAnsiTheme="majorBidi" w:cstheme="majorBidi"/>
+          <w:sz w:val="24"/>
+          <w:szCs w:val="24"/>
+          <w:lang w:bidi="fa-IR"/>
+        </w:rPr>
+        <w:t>Apache POI</w:t>
+      </w:r>
+      <w:r>
+        <w:rPr>
+          <w:rFonts w:asciiTheme="majorBidi" w:hAnsiTheme="majorBidi" w:cstheme="majorBidi" w:hint="cs"/>
+          <w:sz w:val="24"/>
+          <w:szCs w:val="24"/>
+          <w:rtl/>
+          <w:lang w:bidi="fa-IR"/>
+        </w:rPr>
+        <w:t xml:space="preserve"> </w:t>
+      </w:r>
+      <w:r>
+        <w:rPr>
+          <w:rFonts w:asciiTheme="majorBidi" w:hAnsiTheme="majorBidi" w:cs="B Nazanin" w:hint="cs"/>
+          <w:sz w:val="24"/>
+          <w:szCs w:val="24"/>
+          <w:rtl/>
+          <w:lang w:bidi="fa-IR"/>
+        </w:rPr>
+        <w:t>ساخته شده توسط</w:t>
+      </w:r>
+      <w:r>
+        <w:rPr>
+          <w:rFonts w:asciiTheme="majorBidi" w:hAnsiTheme="majorBidi" w:cstheme="majorBidi" w:hint="cs"/>
+          <w:sz w:val="24"/>
+          <w:szCs w:val="24"/>
+          <w:rtl/>
+          <w:lang w:bidi="fa-IR"/>
+        </w:rPr>
+        <w:t xml:space="preserve"> </w:t>
+      </w:r>
+      <w:r>
+        <w:rPr>
+          <w:rFonts w:asciiTheme="majorBidi" w:hAnsiTheme="majorBidi" w:cstheme="majorBidi"/>
+          <w:sz w:val="24"/>
+          <w:szCs w:val="24"/>
+          <w:lang w:bidi="fa-IR"/>
+        </w:rPr>
+        <w:t>", with the Persian text formatted using the "</w:t>
+      </w:r>
+      <w:proofErr w:type="spellStart"/>
+      <w:r>
+        <w:rPr>
+          <w:rFonts w:asciiTheme="majorBidi" w:hAnsiTheme="majorBidi" w:cstheme="majorBidi"/>
+          <w:sz w:val="24"/>
+          <w:szCs w:val="24"/>
+          <w:lang w:bidi="fa-IR"/>
+        </w:rPr>
+        <w:t>IranNastaliq</w:t>
+      </w:r>
+      <w:proofErr w:type="spellEnd"/>
+      <w:r>
+        <w:rPr>
+          <w:rFonts w:asciiTheme="majorBidi" w:hAnsiTheme="majorBidi" w:cstheme="majorBidi"/>
+          <w:sz w:val="24"/>
+          <w:szCs w:val="24"/>
+          <w:lang w:bidi="fa-IR"/>
+        </w:rPr>
+        <w:t>" font and right-to-left directionality.</w:t>
+      </w:r>
+    </w:p>
+    <w:p>
+      <w:pPr>
+        <w:pStyle w:val="ListParagraph"/>
         <w:numPr>
           <w:ilvl w:val="0"/>
-          <w:numId w:val="9"/>
+          <w:numId w:val="13"/>
         </w:numPr>
-        <w:tabs>
-          <w:tab w:val="clear" w:pos="720"/>
-        </w:tabs>
-        <w:spacing w:line="240" w:lineRule="auto"/>
+        <w:spacing w:after="0"/>
         <w:ind w:left="180" w:hanging="180"/>
-        <w:jc w:val="both"/>
-        <w:rPr>
-          <w:rFonts w:asciiTheme="majorBidi" w:hAnsiTheme="majorBidi" w:cstheme="majorBidi"/>
-          <w:sz w:val="24"/>
-          <w:szCs w:val="24"/>
-          <w:lang w:bidi="fa-IR"/>
-        </w:rPr>
-      </w:pPr>
-      <w:r>
-        <w:rPr>
-          <w:rFonts w:asciiTheme="majorBidi" w:hAnsiTheme="majorBidi" w:cstheme="majorBidi"/>
-          <w:sz w:val="24"/>
-          <w:szCs w:val="24"/>
-          <w:lang w:bidi="fa-IR"/>
-        </w:rPr>
-        <w:t xml:space="preserve">It uses the </w:t>
-      </w:r>
-      <w:r>
-        <w:rPr>
-          <w:rFonts w:asciiTheme="majorBidi" w:hAnsiTheme="majorBidi" w:cstheme="majorBidi"/>
-          <w:b/>
-          <w:bCs/>
-          <w:sz w:val="24"/>
-          <w:szCs w:val="24"/>
-          <w:lang w:bidi="fa-IR"/>
-        </w:rPr>
-        <w:t>Document</w:t>
-      </w:r>
-      <w:r>
-        <w:rPr>
-          <w:rFonts w:asciiTheme="majorBidi" w:hAnsiTheme="majorBidi" w:cstheme="majorBidi"/>
-          <w:sz w:val="24"/>
-          <w:szCs w:val="24"/>
-          <w:lang w:bidi="fa-IR"/>
-        </w:rPr>
-        <w:t xml:space="preserve"> class constructor to initialize a new document object.</w:t>
-      </w:r>
-    </w:p>
-    <w:p>
-      <w:pPr>
+        <w:rPr>
+          <w:rFonts w:asciiTheme="majorBidi" w:hAnsiTheme="majorBidi" w:cstheme="majorBidi"/>
+          <w:sz w:val="24"/>
+          <w:szCs w:val="24"/>
+          <w:lang w:bidi="fa-IR"/>
+        </w:rPr>
+      </w:pPr>
+      <w:r>
+        <w:rPr>
+          <w:rFonts w:asciiTheme="majorBidi" w:hAnsiTheme="majorBidi" w:cstheme="majorBidi"/>
+          <w:sz w:val="24"/>
+          <w:szCs w:val="24"/>
+          <w:lang w:bidi="fa-IR"/>
+        </w:rPr>
+        <w:t xml:space="preserve">First, an instance of the </w:t>
+      </w:r>
+      <w:proofErr w:type="spellStart"/>
+      <w:r>
+        <w:rPr>
+          <w:rFonts w:asciiTheme="majorBidi" w:hAnsiTheme="majorBidi" w:cstheme="majorBidi"/>
+          <w:sz w:val="24"/>
+          <w:szCs w:val="24"/>
+          <w:lang w:bidi="fa-IR"/>
+        </w:rPr>
+        <w:t>XWPFDocument</w:t>
+      </w:r>
+      <w:proofErr w:type="spellEnd"/>
+      <w:r>
+        <w:rPr>
+          <w:rFonts w:asciiTheme="majorBidi" w:hAnsiTheme="majorBidi" w:cstheme="majorBidi"/>
+          <w:sz w:val="24"/>
+          <w:szCs w:val="24"/>
+          <w:lang w:bidi="fa-IR"/>
+        </w:rPr>
+        <w:t xml:space="preserve"> class is created, which serves as the main structure for the Word document.</w:t>
+      </w:r>
+    </w:p>
+    <w:p>
+      <w:pPr>
+        <w:pStyle w:val="ListParagraph"/>
         <w:numPr>
           <w:ilvl w:val="0"/>
-          <w:numId w:val="9"/>
+          <w:numId w:val="13"/>
         </w:numPr>
-        <w:tabs>
-          <w:tab w:val="clear" w:pos="720"/>
-        </w:tabs>
-        <w:spacing w:line="240" w:lineRule="auto"/>
+        <w:spacing w:after="0"/>
         <w:ind w:left="180" w:hanging="180"/>
-        <w:jc w:val="both"/>
-        <w:rPr>
-          <w:rFonts w:asciiTheme="majorBidi" w:hAnsiTheme="majorBidi" w:cstheme="majorBidi"/>
-          <w:sz w:val="24"/>
-          <w:szCs w:val="24"/>
-          <w:lang w:bidi="fa-IR"/>
-        </w:rPr>
-      </w:pPr>
-      <w:r>
-        <w:rPr>
-          <w:rFonts w:asciiTheme="majorBidi" w:hAnsiTheme="majorBidi" w:cstheme="majorBidi"/>
-          <w:sz w:val="24"/>
-          <w:szCs w:val="24"/>
-          <w:lang w:bidi="fa-IR"/>
-        </w:rPr>
-        <w:t xml:space="preserve">It creates a </w:t>
+        <w:rPr>
+          <w:rFonts w:asciiTheme="majorBidi" w:hAnsiTheme="majorBidi" w:cstheme="majorBidi"/>
+          <w:sz w:val="24"/>
+          <w:szCs w:val="24"/>
+          <w:lang w:bidi="fa-IR"/>
+        </w:rPr>
+      </w:pPr>
+      <w:r>
+        <w:rPr>
+          <w:rFonts w:asciiTheme="majorBidi" w:hAnsiTheme="majorBidi" w:cstheme="majorBidi"/>
+          <w:sz w:val="24"/>
+          <w:szCs w:val="24"/>
+          <w:lang w:bidi="fa-IR"/>
+        </w:rPr>
+        <w:t xml:space="preserve">A new paragraph is created using </w:t>
       </w:r>
       <w:proofErr w:type="spellStart"/>
-      <w:r>
-        <w:rPr>
-          <w:rFonts w:asciiTheme="majorBidi" w:hAnsiTheme="majorBidi" w:cstheme="majorBidi"/>
-          <w:b/>
-          <w:bCs/>
-          <w:sz w:val="24"/>
-          <w:szCs w:val="24"/>
-          <w:lang w:bidi="fa-IR"/>
-        </w:rPr>
-        <w:t>DocumentBuilder</w:t>
+      <w:proofErr w:type="gramStart"/>
+      <w:r>
+        <w:rPr>
+          <w:rFonts w:asciiTheme="majorBidi" w:hAnsiTheme="majorBidi" w:cstheme="majorBidi"/>
+          <w:sz w:val="24"/>
+          <w:szCs w:val="24"/>
+          <w:lang w:bidi="fa-IR"/>
+        </w:rPr>
+        <w:t>doc.createParagraph</w:t>
       </w:r>
       <w:proofErr w:type="spellEnd"/>
-      <w:r>
-        <w:rPr>
-          <w:rFonts w:asciiTheme="majorBidi" w:hAnsiTheme="majorBidi" w:cstheme="majorBidi"/>
-          <w:sz w:val="24"/>
-          <w:szCs w:val="24"/>
-          <w:lang w:bidi="fa-IR"/>
-        </w:rPr>
-        <w:t xml:space="preserve"> object to facilitate content addition to the document.</w:t>
-      </w:r>
-    </w:p>
-    <w:p>
-      <w:pPr>
+      <w:proofErr w:type="gramEnd"/>
+      <w:r>
+        <w:rPr>
+          <w:rFonts w:asciiTheme="majorBidi" w:hAnsiTheme="majorBidi" w:cstheme="majorBidi"/>
+          <w:sz w:val="24"/>
+          <w:szCs w:val="24"/>
+          <w:lang w:bidi="fa-IR"/>
+        </w:rPr>
+        <w:t>().</w:t>
+      </w:r>
+    </w:p>
+    <w:p>
+      <w:pPr>
+        <w:pStyle w:val="ListParagraph"/>
         <w:numPr>
           <w:ilvl w:val="0"/>
-          <w:numId w:val="9"/>
+          <w:numId w:val="13"/>
         </w:numPr>
-        <w:tabs>
-          <w:tab w:val="clear" w:pos="720"/>
-        </w:tabs>
-        <w:spacing w:line="240" w:lineRule="auto"/>
+        <w:spacing w:after="0"/>
         <w:ind w:left="180" w:hanging="180"/>
-        <w:jc w:val="both"/>
-        <w:rPr>
-          <w:rFonts w:asciiTheme="majorBidi" w:hAnsiTheme="majorBidi" w:cstheme="majorBidi"/>
-          <w:sz w:val="24"/>
-          <w:szCs w:val="24"/>
-          <w:lang w:bidi="fa-IR"/>
-        </w:rPr>
-      </w:pPr>
-      <w:r>
-        <w:rPr>
-          <w:rFonts w:asciiTheme="majorBidi" w:hAnsiTheme="majorBidi" w:cstheme="majorBidi"/>
-          <w:sz w:val="24"/>
-          <w:szCs w:val="24"/>
-          <w:lang w:bidi="fa-IR"/>
-        </w:rPr>
-        <w:t xml:space="preserve">The </w:t>
+        <w:rPr>
+          <w:rFonts w:asciiTheme="majorBidi" w:hAnsiTheme="majorBidi" w:cstheme="majorBidi"/>
+          <w:sz w:val="24"/>
+          <w:szCs w:val="24"/>
+          <w:lang w:bidi="fa-IR"/>
+        </w:rPr>
+      </w:pPr>
+      <w:r>
+        <w:rPr>
+          <w:rFonts w:asciiTheme="majorBidi" w:hAnsiTheme="majorBidi" w:cstheme="majorBidi"/>
+          <w:sz w:val="24"/>
+          <w:szCs w:val="24"/>
+          <w:lang w:bidi="fa-IR"/>
+        </w:rPr>
+        <w:t xml:space="preserve">An </w:t>
       </w:r>
       <w:proofErr w:type="spellStart"/>
       <w:r>
         <w:rPr>
           <w:rFonts w:asciiTheme="majorBidi" w:hAnsiTheme="majorBidi" w:cstheme="majorBidi"/>
-          <w:b/>
-          <w:bCs/>
-          <w:sz w:val="24"/>
-          <w:szCs w:val="24"/>
-          <w:lang w:bidi="fa-IR"/>
-        </w:rPr>
-        <w:t>DocumentBuilder</w:t>
-      </w:r>
-      <w:r>
-        <w:rPr>
-          <w:rFonts w:asciiTheme="majorBidi" w:hAnsiTheme="majorBidi" w:cstheme="majorBidi"/>
-          <w:sz w:val="24"/>
-          <w:szCs w:val="24"/>
-          <w:lang w:bidi="fa-IR"/>
-        </w:rPr>
-        <w:t>'s</w:t>
+          <w:sz w:val="24"/>
+          <w:szCs w:val="24"/>
+          <w:lang w:bidi="fa-IR"/>
+        </w:rPr>
+        <w:t>XWPFRun</w:t>
       </w:r>
       <w:proofErr w:type="spellEnd"/>
       <w:r>
@@ -1442,116 +1777,416 @@
           <w:szCs w:val="24"/>
           <w:lang w:bidi="fa-IR"/>
         </w:rPr>
-        <w:t xml:space="preserve"> </w:t>
-      </w:r>
-      <w:proofErr w:type="spellStart"/>
-      <w:r>
-        <w:rPr>
-          <w:rFonts w:asciiTheme="majorBidi" w:hAnsiTheme="majorBidi" w:cstheme="majorBidi"/>
-          <w:b/>
-          <w:bCs/>
-          <w:sz w:val="24"/>
-          <w:szCs w:val="24"/>
-          <w:lang w:bidi="fa-IR"/>
-        </w:rPr>
-        <w:t>writeln</w:t>
-      </w:r>
-      <w:proofErr w:type="spellEnd"/>
-      <w:r>
-        <w:rPr>
-          <w:rFonts w:asciiTheme="majorBidi" w:hAnsiTheme="majorBidi" w:cstheme="majorBidi"/>
-          <w:sz w:val="24"/>
-          <w:szCs w:val="24"/>
-          <w:lang w:bidi="fa-IR"/>
-        </w:rPr>
-        <w:t xml:space="preserve"> method is used to add sample content to the document.</w:t>
-      </w:r>
-    </w:p>
-    <w:p>
-      <w:pPr>
+        <w:t xml:space="preserve"> object is created as the textual part of the paragraph, and the desired text is added to it.</w:t>
+      </w:r>
+    </w:p>
+    <w:p>
+      <w:pPr>
+        <w:pStyle w:val="ListParagraph"/>
         <w:numPr>
           <w:ilvl w:val="0"/>
-          <w:numId w:val="9"/>
+          <w:numId w:val="13"/>
         </w:numPr>
-        <w:tabs>
-          <w:tab w:val="clear" w:pos="720"/>
-        </w:tabs>
-        <w:spacing w:line="240" w:lineRule="auto"/>
+        <w:spacing w:after="0"/>
         <w:ind w:left="180" w:hanging="180"/>
-        <w:jc w:val="both"/>
-        <w:rPr>
-          <w:rFonts w:asciiTheme="majorBidi" w:hAnsiTheme="majorBidi" w:cstheme="majorBidi"/>
-          <w:sz w:val="24"/>
-          <w:szCs w:val="24"/>
-          <w:lang w:bidi="fa-IR"/>
-        </w:rPr>
-      </w:pPr>
-      <w:r>
-        <w:rPr>
-          <w:rFonts w:asciiTheme="majorBidi" w:hAnsiTheme="majorBidi" w:cstheme="majorBidi"/>
-          <w:sz w:val="24"/>
-          <w:szCs w:val="24"/>
-          <w:lang w:bidi="fa-IR"/>
-        </w:rPr>
-        <w:t xml:space="preserve">Finally, the </w:t>
-      </w:r>
-      <w:r>
-        <w:rPr>
-          <w:rFonts w:asciiTheme="majorBidi" w:hAnsiTheme="majorBidi" w:cstheme="majorBidi"/>
-          <w:b/>
-          <w:bCs/>
-          <w:sz w:val="24"/>
-          <w:szCs w:val="24"/>
-          <w:lang w:bidi="fa-IR"/>
-        </w:rPr>
-        <w:t>save</w:t>
-      </w:r>
-      <w:r>
-        <w:rPr>
-          <w:rFonts w:asciiTheme="majorBidi" w:hAnsiTheme="majorBidi" w:cstheme="majorBidi"/>
-          <w:sz w:val="24"/>
-          <w:szCs w:val="24"/>
-          <w:lang w:bidi="fa-IR"/>
-        </w:rPr>
-        <w:t xml:space="preserve"> method of the </w:t>
-      </w:r>
-      <w:r>
-        <w:rPr>
-          <w:rFonts w:asciiTheme="majorBidi" w:hAnsiTheme="majorBidi" w:cstheme="majorBidi"/>
-          <w:b/>
-          <w:bCs/>
-          <w:sz w:val="24"/>
-          <w:szCs w:val="24"/>
+        <w:rPr>
+          <w:rFonts w:asciiTheme="majorBidi" w:hAnsiTheme="majorBidi" w:cstheme="majorBidi"/>
+          <w:sz w:val="24"/>
+          <w:szCs w:val="24"/>
+          <w:lang w:bidi="fa-IR"/>
+        </w:rPr>
+      </w:pPr>
+      <w:r>
+        <w:rPr>
+          <w:rFonts w:asciiTheme="majorBidi" w:hAnsiTheme="majorBidi" w:cstheme="majorBidi"/>
+          <w:sz w:val="24"/>
+          <w:szCs w:val="24"/>
+          <w:lang w:bidi="fa-IR"/>
+        </w:rPr>
+        <w:t xml:space="preserve">The alignment of the paragraph text is set to center using </w:t>
+      </w:r>
+      <w:proofErr w:type="spellStart"/>
+      <w:proofErr w:type="gramStart"/>
+      <w:r>
+        <w:rPr>
+          <w:rFonts w:asciiTheme="majorBidi" w:hAnsiTheme="majorBidi" w:cstheme="majorBidi"/>
+          <w:sz w:val="24"/>
+          <w:szCs w:val="24"/>
+          <w:lang w:bidi="fa-IR"/>
+        </w:rPr>
+        <w:t>paragraph.setAlignment</w:t>
+      </w:r>
+      <w:proofErr w:type="spellEnd"/>
+      <w:proofErr w:type="gramEnd"/>
+      <w:r>
+        <w:rPr>
+          <w:rFonts w:asciiTheme="majorBidi" w:hAnsiTheme="majorBidi" w:cstheme="majorBidi"/>
+          <w:sz w:val="24"/>
+          <w:szCs w:val="24"/>
+          <w:lang w:bidi="fa-IR"/>
+        </w:rPr>
+        <w:t>(</w:t>
+      </w:r>
+      <w:proofErr w:type="spellStart"/>
+      <w:r>
+        <w:rPr>
+          <w:rFonts w:asciiTheme="majorBidi" w:hAnsiTheme="majorBidi" w:cstheme="majorBidi"/>
+          <w:sz w:val="24"/>
+          <w:szCs w:val="24"/>
+          <w:lang w:bidi="fa-IR"/>
+        </w:rPr>
+        <w:t>ParagraphAlignment.CENTER</w:t>
+      </w:r>
+      <w:proofErr w:type="spellEnd"/>
+      <w:r>
+        <w:rPr>
+          <w:rFonts w:asciiTheme="majorBidi" w:hAnsiTheme="majorBidi" w:cstheme="majorBidi"/>
+          <w:sz w:val="24"/>
+          <w:szCs w:val="24"/>
+          <w:lang w:bidi="fa-IR"/>
+        </w:rPr>
+        <w:t>).</w:t>
+      </w:r>
+    </w:p>
+    <w:p>
+      <w:pPr>
+        <w:pStyle w:val="ListParagraph"/>
+        <w:numPr>
+          <w:ilvl w:val="0"/>
+          <w:numId w:val="13"/>
+        </w:numPr>
+        <w:spacing w:after="0"/>
+        <w:ind w:left="180" w:hanging="180"/>
+        <w:rPr>
+          <w:rFonts w:asciiTheme="majorBidi" w:hAnsiTheme="majorBidi" w:cstheme="majorBidi"/>
+          <w:sz w:val="24"/>
+          <w:szCs w:val="24"/>
+          <w:lang w:bidi="fa-IR"/>
+        </w:rPr>
+      </w:pPr>
+      <w:r>
+        <w:rPr>
+          <w:rFonts w:asciiTheme="majorBidi" w:hAnsiTheme="majorBidi" w:cstheme="majorBidi"/>
+          <w:sz w:val="24"/>
+          <w:szCs w:val="24"/>
+          <w:lang w:bidi="fa-IR"/>
+        </w:rPr>
+        <w:t>The font family of the Persian text is set to "</w:t>
+      </w:r>
+      <w:proofErr w:type="spellStart"/>
+      <w:r>
+        <w:rPr>
+          <w:rFonts w:asciiTheme="majorBidi" w:hAnsiTheme="majorBidi" w:cstheme="majorBidi"/>
+          <w:sz w:val="24"/>
+          <w:szCs w:val="24"/>
+          <w:lang w:bidi="fa-IR"/>
+        </w:rPr>
+        <w:t>IranNastaliq</w:t>
+      </w:r>
+      <w:proofErr w:type="spellEnd"/>
+      <w:r>
+        <w:rPr>
+          <w:rFonts w:asciiTheme="majorBidi" w:hAnsiTheme="majorBidi" w:cstheme="majorBidi"/>
+          <w:sz w:val="24"/>
+          <w:szCs w:val="24"/>
+          <w:lang w:bidi="fa-IR"/>
+        </w:rPr>
+        <w:t xml:space="preserve">" using </w:t>
+      </w:r>
+      <w:proofErr w:type="spellStart"/>
+      <w:proofErr w:type="gramStart"/>
+      <w:r>
+        <w:rPr>
+          <w:rFonts w:asciiTheme="majorBidi" w:hAnsiTheme="majorBidi" w:cstheme="majorBidi"/>
+          <w:sz w:val="24"/>
+          <w:szCs w:val="24"/>
+          <w:lang w:bidi="fa-IR"/>
+        </w:rPr>
+        <w:t>run.setFontFamily</w:t>
+      </w:r>
+      <w:proofErr w:type="spellEnd"/>
+      <w:proofErr w:type="gramEnd"/>
+      <w:r>
+        <w:rPr>
+          <w:rFonts w:asciiTheme="majorBidi" w:hAnsiTheme="majorBidi" w:cstheme="majorBidi"/>
+          <w:sz w:val="24"/>
+          <w:szCs w:val="24"/>
+          <w:lang w:bidi="fa-IR"/>
+        </w:rPr>
+        <w:t>("</w:t>
+      </w:r>
+      <w:proofErr w:type="spellStart"/>
+      <w:r>
+        <w:rPr>
+          <w:rFonts w:asciiTheme="majorBidi" w:hAnsiTheme="majorBidi" w:cstheme="majorBidi"/>
+          <w:sz w:val="24"/>
+          <w:szCs w:val="24"/>
+          <w:lang w:bidi="fa-IR"/>
+        </w:rPr>
+        <w:t>IranNastaliq</w:t>
+      </w:r>
+      <w:proofErr w:type="spellEnd"/>
+      <w:r>
+        <w:rPr>
+          <w:rFonts w:asciiTheme="majorBidi" w:hAnsiTheme="majorBidi" w:cstheme="majorBidi"/>
+          <w:sz w:val="24"/>
+          <w:szCs w:val="24"/>
+          <w:lang w:bidi="fa-IR"/>
+        </w:rPr>
+        <w:t>").</w:t>
+      </w:r>
+    </w:p>
+    <w:p>
+      <w:pPr>
+        <w:pStyle w:val="ListParagraph"/>
+        <w:numPr>
+          <w:ilvl w:val="0"/>
+          <w:numId w:val="13"/>
+        </w:numPr>
+        <w:spacing w:after="0"/>
+        <w:ind w:left="180" w:hanging="180"/>
+        <w:rPr>
+          <w:rFonts w:asciiTheme="majorBidi" w:hAnsiTheme="majorBidi" w:cstheme="majorBidi"/>
+          <w:sz w:val="24"/>
+          <w:szCs w:val="24"/>
+          <w:lang w:bidi="fa-IR"/>
+        </w:rPr>
+      </w:pPr>
+      <w:r>
+        <w:rPr>
+          <w:rFonts w:asciiTheme="majorBidi" w:hAnsiTheme="majorBidi" w:cstheme="majorBidi"/>
+          <w:sz w:val="24"/>
+          <w:szCs w:val="24"/>
+          <w:lang w:bidi="fa-IR"/>
+        </w:rPr>
+        <w:t xml:space="preserve">Right-to-left directionality is enabled for the Persian text using </w:t>
+      </w:r>
+      <w:proofErr w:type="spellStart"/>
+      <w:proofErr w:type="gramStart"/>
+      <w:r>
+        <w:rPr>
+          <w:rFonts w:asciiTheme="majorBidi" w:hAnsiTheme="majorBidi" w:cstheme="majorBidi"/>
+          <w:sz w:val="24"/>
+          <w:szCs w:val="24"/>
+          <w:lang w:bidi="fa-IR"/>
+        </w:rPr>
+        <w:t>run.getCTR</w:t>
+      </w:r>
+      <w:proofErr w:type="spellEnd"/>
+      <w:proofErr w:type="gramEnd"/>
+      <w:r>
+        <w:rPr>
+          <w:rFonts w:asciiTheme="majorBidi" w:hAnsiTheme="majorBidi" w:cstheme="majorBidi"/>
+          <w:sz w:val="24"/>
+          <w:szCs w:val="24"/>
+          <w:lang w:bidi="fa-IR"/>
+        </w:rPr>
+        <w:t>().</w:t>
+      </w:r>
+      <w:proofErr w:type="spellStart"/>
+      <w:r>
+        <w:rPr>
+          <w:rFonts w:asciiTheme="majorBidi" w:hAnsiTheme="majorBidi" w:cstheme="majorBidi"/>
+          <w:sz w:val="24"/>
+          <w:szCs w:val="24"/>
+          <w:lang w:bidi="fa-IR"/>
+        </w:rPr>
+        <w:t>getRPr</w:t>
+      </w:r>
+      <w:proofErr w:type="spellEnd"/>
+      <w:r>
+        <w:rPr>
+          <w:rFonts w:asciiTheme="majorBidi" w:hAnsiTheme="majorBidi" w:cstheme="majorBidi"/>
+          <w:sz w:val="24"/>
+          <w:szCs w:val="24"/>
+          <w:lang w:bidi="fa-IR"/>
+        </w:rPr>
+        <w:t>().</w:t>
+      </w:r>
+      <w:proofErr w:type="spellStart"/>
+      <w:r>
+        <w:rPr>
+          <w:rFonts w:asciiTheme="majorBidi" w:hAnsiTheme="majorBidi" w:cstheme="majorBidi"/>
+          <w:sz w:val="24"/>
+          <w:szCs w:val="24"/>
+          <w:lang w:bidi="fa-IR"/>
+        </w:rPr>
+        <w:t>addNewRtl</w:t>
+      </w:r>
+      <w:proofErr w:type="spellEnd"/>
+      <w:r>
+        <w:rPr>
+          <w:rFonts w:asciiTheme="majorBidi" w:hAnsiTheme="majorBidi" w:cstheme="majorBidi"/>
+          <w:sz w:val="24"/>
+          <w:szCs w:val="24"/>
+          <w:lang w:bidi="fa-IR"/>
+        </w:rPr>
+        <w:t>().</w:t>
+      </w:r>
+      <w:proofErr w:type="spellStart"/>
+      <w:r>
+        <w:rPr>
+          <w:rFonts w:asciiTheme="majorBidi" w:hAnsiTheme="majorBidi" w:cstheme="majorBidi"/>
+          <w:sz w:val="24"/>
+          <w:szCs w:val="24"/>
+          <w:lang w:bidi="fa-IR"/>
+        </w:rPr>
+        <w:t>setVal</w:t>
+      </w:r>
+      <w:proofErr w:type="spellEnd"/>
+      <w:r>
+        <w:rPr>
+          <w:rFonts w:asciiTheme="majorBidi" w:hAnsiTheme="majorBidi" w:cstheme="majorBidi"/>
+          <w:sz w:val="24"/>
+          <w:szCs w:val="24"/>
+          <w:lang w:bidi="fa-IR"/>
+        </w:rPr>
+        <w:t>(true).</w:t>
+      </w:r>
+    </w:p>
+    <w:p>
+      <w:pPr>
+        <w:pStyle w:val="ListParagraph"/>
+        <w:numPr>
+          <w:ilvl w:val="0"/>
+          <w:numId w:val="13"/>
+        </w:numPr>
+        <w:spacing w:after="0"/>
+        <w:ind w:left="180" w:hanging="180"/>
+        <w:rPr>
+          <w:rFonts w:asciiTheme="majorBidi" w:hAnsiTheme="majorBidi" w:cstheme="majorBidi"/>
+          <w:sz w:val="24"/>
+          <w:szCs w:val="24"/>
+          <w:lang w:bidi="fa-IR"/>
+        </w:rPr>
+      </w:pPr>
+      <w:r>
+        <w:rPr>
+          <w:rFonts w:asciiTheme="majorBidi" w:hAnsiTheme="majorBidi" w:cstheme="majorBidi"/>
+          <w:sz w:val="24"/>
+          <w:szCs w:val="24"/>
+          <w:lang w:bidi="fa-IR"/>
+        </w:rPr>
+        <w:t xml:space="preserve">A new line break is added using </w:t>
+      </w:r>
+      <w:proofErr w:type="spellStart"/>
+      <w:proofErr w:type="gramStart"/>
+      <w:r>
+        <w:rPr>
+          <w:rFonts w:asciiTheme="majorBidi" w:hAnsiTheme="majorBidi" w:cstheme="majorBidi"/>
+          <w:sz w:val="24"/>
+          <w:szCs w:val="24"/>
+          <w:lang w:bidi="fa-IR"/>
+        </w:rPr>
+        <w:t>paragraph.createRun</w:t>
+      </w:r>
+      <w:proofErr w:type="spellEnd"/>
+      <w:proofErr w:type="gramEnd"/>
+      <w:r>
+        <w:rPr>
+          <w:rFonts w:asciiTheme="majorBidi" w:hAnsiTheme="majorBidi" w:cstheme="majorBidi"/>
+          <w:sz w:val="24"/>
+          <w:szCs w:val="24"/>
+          <w:lang w:bidi="fa-IR"/>
+        </w:rPr>
+        <w:t>().</w:t>
+      </w:r>
+      <w:proofErr w:type="spellStart"/>
+      <w:r>
+        <w:rPr>
+          <w:rFonts w:asciiTheme="majorBidi" w:hAnsiTheme="majorBidi" w:cstheme="majorBidi"/>
+          <w:sz w:val="24"/>
+          <w:szCs w:val="24"/>
+          <w:lang w:bidi="fa-IR"/>
+        </w:rPr>
+        <w:t>addBreak</w:t>
+      </w:r>
+      <w:proofErr w:type="spellEnd"/>
+      <w:r>
+        <w:rPr>
+          <w:rFonts w:asciiTheme="majorBidi" w:hAnsiTheme="majorBidi" w:cstheme="majorBidi"/>
+          <w:sz w:val="24"/>
+          <w:szCs w:val="24"/>
+          <w:lang w:bidi="fa-IR"/>
+        </w:rPr>
+        <w:t>().</w:t>
+      </w:r>
+    </w:p>
+    <w:p>
+      <w:pPr>
+        <w:pStyle w:val="ListParagraph"/>
+        <w:numPr>
+          <w:ilvl w:val="0"/>
+          <w:numId w:val="13"/>
+        </w:numPr>
+        <w:spacing w:after="0"/>
+        <w:ind w:left="180" w:hanging="180"/>
+        <w:rPr>
+          <w:rFonts w:asciiTheme="majorBidi" w:hAnsiTheme="majorBidi" w:cstheme="majorBidi"/>
+          <w:sz w:val="24"/>
+          <w:szCs w:val="24"/>
+          <w:lang w:bidi="fa-IR"/>
+        </w:rPr>
+      </w:pPr>
+      <w:r>
+        <w:rPr>
+          <w:rFonts w:asciiTheme="majorBidi" w:hAnsiTheme="majorBidi" w:cstheme="majorBidi"/>
+          <w:sz w:val="24"/>
+          <w:szCs w:val="24"/>
+          <w:lang w:bidi="fa-IR"/>
+        </w:rPr>
+        <w:t xml:space="preserve">Finally, the Word document is written to the output file using </w:t>
+      </w:r>
+      <w:proofErr w:type="spellStart"/>
+      <w:proofErr w:type="gramStart"/>
+      <w:r>
+        <w:rPr>
+          <w:rFonts w:asciiTheme="majorBidi" w:hAnsiTheme="majorBidi" w:cstheme="majorBidi"/>
+          <w:sz w:val="24"/>
+          <w:szCs w:val="24"/>
+          <w:lang w:bidi="fa-IR"/>
+        </w:rPr>
+        <w:t>doc.write</w:t>
+      </w:r>
+      <w:proofErr w:type="spellEnd"/>
+      <w:proofErr w:type="gramEnd"/>
+      <w:r>
+        <w:rPr>
+          <w:rFonts w:asciiTheme="majorBidi" w:hAnsiTheme="majorBidi" w:cstheme="majorBidi"/>
+          <w:sz w:val="24"/>
+          <w:szCs w:val="24"/>
+          <w:lang w:bidi="fa-IR"/>
+        </w:rPr>
+        <w:t>(out), and the file is closed after completion.</w:t>
+      </w:r>
+    </w:p>
+    <w:p>
+      <w:pPr>
+        <w:pStyle w:val="Heading1"/>
+        <w:rPr>
+          <w:lang w:bidi="fa-IR"/>
+        </w:rPr>
+      </w:pPr>
+      <w:r>
+        <w:rPr>
+          <w:rFonts w:asciiTheme="majorBidi" w:eastAsiaTheme="minorHAnsi" w:hAnsiTheme="majorBidi"/>
+          <w:color w:val="auto"/>
+          <w:sz w:val="24"/>
+          <w:szCs w:val="24"/>
+          <w:lang w:bidi="fa-IR"/>
+        </w:rPr>
+        <w:lastRenderedPageBreak/>
+        <w:t xml:space="preserve"> </w:t>
+      </w:r>
+      <w:bookmarkStart w:id="4" w:name="_Toc163311030"/>
+      <w:r>
+        <w:rPr>
           <w:lang w:bidi="fa-IR"/>
         </w:rPr>
         <w:t>Document</w:t>
       </w:r>
       <w:r>
         <w:rPr>
-          <w:rFonts w:asciiTheme="majorBidi" w:hAnsiTheme="majorBidi" w:cstheme="majorBidi"/>
-          <w:sz w:val="24"/>
-          <w:szCs w:val="24"/>
-          <w:lang w:bidi="fa-IR"/>
-        </w:rPr>
-        <w:t xml:space="preserve"> class is called to save the document in the DOCX format at the specified path.</w:t>
-      </w:r>
-    </w:p>
-    <w:p>
-      <w:pPr>
-        <w:pStyle w:val="Heading1"/>
-        <w:rPr>
-          <w:lang w:bidi="fa-IR"/>
-        </w:rPr>
-      </w:pPr>
-      <w:bookmarkStart w:id="4" w:name="_Toc160458835"/>
-      <w:r>
-        <w:rPr>
-          <w:lang w:bidi="fa-IR"/>
-        </w:rPr>
-        <w:t>Document</w:t>
-      </w:r>
-      <w:r>
-        <w:rPr>
           <w:lang w:bidi="fa-IR"/>
         </w:rPr>
         <w:t xml:space="preserve"> </w:t>
@@ -1579,19 +2214,20 @@
     <w:p>
       <w:pPr>
         <w:rPr>
-          <w:lang w:bidi="fa-IR"/>
-        </w:rPr>
-      </w:pPr>
-      <w:r>
-        <w:rPr>
-          <w:noProof/>
+          <w:rFonts w:hint="cs"/>
+          <w:rtl/>
+          <w:lang w:bidi="fa-IR"/>
+        </w:rPr>
+      </w:pPr>
+      <w:r>
+        <w:rPr>
           <w:lang w:bidi="fa-IR"/>
         </w:rPr>
         <w:drawing>
-          <wp:inline distT="0" distB="0" distL="0" distR="0" wp14:anchorId="7B5BE99C" wp14:editId="0A402DC8">
-            <wp:extent cx="5731510" cy="2773680"/>
-            <wp:effectExtent l="0" t="0" r="2540" b="7620"/>
-            <wp:docPr id="7" name="Picture 7"/>
+          <wp:inline distT="0" distB="0" distL="0" distR="0" wp14:anchorId="7B830305" wp14:editId="2464A6AF">
+            <wp:extent cx="5731510" cy="2691765"/>
+            <wp:effectExtent l="0" t="0" r="2540" b="0"/>
+            <wp:docPr id="9" name="Picture 9"/>
             <wp:cNvGraphicFramePr>
               <a:graphicFrameLocks xmlns:a="http://schemas.openxmlformats.org/drawingml/2006/main" noChangeAspect="1"/>
             </wp:cNvGraphicFramePr>
@@ -1611,7 +2247,7 @@
                   <pic:spPr>
                     <a:xfrm>
                       <a:off x="0" y="0"/>
-                      <a:ext cx="5731510" cy="2773680"/>
+                      <a:ext cx="5731510" cy="2691765"/>
                     </a:xfrm>
                     <a:prstGeom prst="rect">
                       <a:avLst/>
@@ -1863,45 +2499,7 @@
           <w:szCs w:val="24"/>
           <w:lang w:bidi="fa-IR"/>
         </w:rPr>
-        <w:t xml:space="preserve">table to the specified Word document. It utilizes </w:t>
-      </w:r>
-      <w:r>
-        <w:rPr>
-          <w:rFonts w:asciiTheme="majorBidi" w:hAnsiTheme="majorBidi" w:cstheme="majorBidi"/>
-          <w:sz w:val="24"/>
-          <w:szCs w:val="24"/>
-          <w:lang w:bidi="fa-IR"/>
-        </w:rPr>
-        <w:t xml:space="preserve">some table </w:t>
-      </w:r>
-      <w:r>
-        <w:rPr>
-          <w:rFonts w:asciiTheme="majorBidi" w:hAnsiTheme="majorBidi" w:cstheme="majorBidi"/>
-          <w:sz w:val="24"/>
-          <w:szCs w:val="24"/>
-          <w:lang w:bidi="fa-IR"/>
-        </w:rPr>
-        <w:t xml:space="preserve">method from the </w:t>
-      </w:r>
-      <w:r>
-        <w:rPr>
-          <w:rFonts w:asciiTheme="majorBidi" w:hAnsiTheme="majorBidi" w:cstheme="majorBidi"/>
-          <w:b/>
-          <w:bCs/>
-          <w:sz w:val="24"/>
-          <w:szCs w:val="24"/>
-          <w:lang w:bidi="fa-IR"/>
-        </w:rPr>
-        <w:t>Tables</w:t>
-      </w:r>
-      <w:r>
-        <w:rPr>
-          <w:rFonts w:asciiTheme="majorBidi" w:hAnsiTheme="majorBidi" w:cstheme="majorBidi"/>
-          <w:sz w:val="24"/>
-          <w:szCs w:val="24"/>
-          <w:lang w:bidi="fa-IR"/>
-        </w:rPr>
-        <w:t xml:space="preserve"> class</w:t>
+        <w:t>table to the specified Word document</w:t>
       </w:r>
       <w:r>
         <w:rPr>
@@ -2038,7 +2636,7 @@
           <w:lang w:bidi="fa-IR"/>
         </w:rPr>
       </w:pPr>
-      <w:bookmarkStart w:id="5" w:name="_Toc160458836"/>
+      <w:bookmarkStart w:id="5" w:name="_Toc163311031"/>
       <w:r>
         <w:rPr>
           <w:lang w:bidi="fa-IR"/>
@@ -2067,14 +2665,13 @@
       </w:pPr>
       <w:r>
         <w:rPr>
-          <w:noProof/>
           <w:lang w:bidi="fa-IR"/>
         </w:rPr>
         <w:drawing>
-          <wp:inline distT="0" distB="0" distL="0" distR="0" wp14:anchorId="2758A616" wp14:editId="3FCD7888">
-            <wp:extent cx="5731510" cy="2146935"/>
-            <wp:effectExtent l="0" t="0" r="2540" b="5715"/>
-            <wp:docPr id="6" name="Picture 6"/>
+          <wp:inline distT="0" distB="0" distL="0" distR="0" wp14:anchorId="75BA1FBB" wp14:editId="4CC38ED3">
+            <wp:extent cx="4926842" cy="3199227"/>
+            <wp:effectExtent l="0" t="0" r="7620" b="1270"/>
+            <wp:docPr id="10" name="Picture 10"/>
             <wp:cNvGraphicFramePr>
               <a:graphicFrameLocks xmlns:a="http://schemas.openxmlformats.org/drawingml/2006/main" noChangeAspect="1"/>
             </wp:cNvGraphicFramePr>
@@ -2094,7 +2691,7 @@
                   <pic:spPr>
                     <a:xfrm>
                       <a:off x="0" y="0"/>
-                      <a:ext cx="5731510" cy="2146935"/>
+                      <a:ext cx="4940410" cy="3208038"/>
                     </a:xfrm>
                     <a:prstGeom prst="rect">
                       <a:avLst/>
@@ -2124,7 +2721,6 @@
           <w:szCs w:val="24"/>
           <w:lang w:bidi="fa-IR"/>
         </w:rPr>
-        <w:lastRenderedPageBreak/>
         <w:t xml:space="preserve">This </w:t>
       </w:r>
       <w:r>
@@ -2193,11 +2789,12 @@
           <w:lang w:bidi="fa-IR"/>
         </w:rPr>
       </w:pPr>
-      <w:bookmarkStart w:id="6" w:name="_Toc160458837"/>
-      <w:r>
-        <w:rPr>
-          <w:lang w:bidi="fa-IR"/>
-        </w:rPr>
+      <w:bookmarkStart w:id="6" w:name="_Toc163311032"/>
+      <w:r>
+        <w:rPr>
+          <w:lang w:bidi="fa-IR"/>
+        </w:rPr>
+        <w:lastRenderedPageBreak/>
         <w:t>Existence</w:t>
       </w:r>
       <w:r>
@@ -2253,16 +2850,23 @@
           <w:lang w:bidi="fa-IR"/>
         </w:rPr>
       </w:pPr>
-      <w:r>
-        <w:rPr>
-          <w:noProof/>
+    </w:p>
+    <w:p>
+      <w:pPr>
+        <w:jc w:val="both"/>
+        <w:rPr>
+          <w:lang w:bidi="fa-IR"/>
+        </w:rPr>
+      </w:pPr>
+      <w:r>
+        <w:rPr>
           <w:lang w:bidi="fa-IR"/>
         </w:rPr>
         <w:drawing>
-          <wp:inline distT="0" distB="0" distL="0" distR="0" wp14:anchorId="63E7D5FE" wp14:editId="7DE92D6B">
-            <wp:extent cx="5303148" cy="2295525"/>
-            <wp:effectExtent l="0" t="0" r="0" b="0"/>
-            <wp:docPr id="2" name="Picture 2"/>
+          <wp:inline distT="0" distB="0" distL="0" distR="0" wp14:anchorId="71ACEF74" wp14:editId="5A4CA118">
+            <wp:extent cx="5731510" cy="1518249"/>
+            <wp:effectExtent l="0" t="0" r="2540" b="6350"/>
+            <wp:docPr id="11" name="Picture 11"/>
             <wp:cNvGraphicFramePr>
               <a:graphicFrameLocks xmlns:a="http://schemas.openxmlformats.org/drawingml/2006/main" noChangeAspect="1"/>
             </wp:cNvGraphicFramePr>
@@ -2273,792 +2877,19 @@
                     <pic:cNvPr id="1" name=""/>
                     <pic:cNvPicPr/>
                   </pic:nvPicPr>
-                  <pic:blipFill>
+                  <pic:blipFill rotWithShape="1">
                     <a:blip r:embed="rId12"/>
-                    <a:stretch>
-                      <a:fillRect/>
-                    </a:stretch>
-                  </pic:blipFill>
-                  <pic:spPr>
-                    <a:xfrm>
-                      <a:off x="0" y="0"/>
-                      <a:ext cx="5412955" cy="2343056"/>
-                    </a:xfrm>
-                    <a:prstGeom prst="rect">
-                      <a:avLst/>
-                    </a:prstGeom>
-                  </pic:spPr>
-                </pic:pic>
-              </a:graphicData>
-            </a:graphic>
-          </wp:inline>
-        </w:drawing>
-      </w:r>
-    </w:p>
-    <w:p>
-      <w:pPr>
-        <w:jc w:val="both"/>
-        <w:rPr>
-          <w:rFonts w:asciiTheme="majorBidi" w:hAnsiTheme="majorBidi" w:cstheme="majorBidi"/>
-          <w:sz w:val="24"/>
-          <w:szCs w:val="24"/>
-          <w:lang w:bidi="fa-IR"/>
-        </w:rPr>
-      </w:pPr>
-      <w:r>
-        <w:rPr>
-          <w:rFonts w:asciiTheme="majorBidi" w:hAnsiTheme="majorBidi" w:cstheme="majorBidi"/>
-          <w:sz w:val="24"/>
-          <w:szCs w:val="24"/>
-          <w:lang w:bidi="fa-IR"/>
-        </w:rPr>
-        <w:t xml:space="preserve">The </w:t>
-      </w:r>
-      <w:proofErr w:type="spellStart"/>
-      <w:r>
-        <w:rPr>
-          <w:rFonts w:asciiTheme="majorBidi" w:hAnsiTheme="majorBidi" w:cstheme="majorBidi"/>
-          <w:b/>
-          <w:bCs/>
-          <w:sz w:val="24"/>
-          <w:szCs w:val="24"/>
-          <w:lang w:bidi="fa-IR"/>
-        </w:rPr>
-        <w:t>ExistenceCheckerOfDocument</w:t>
-      </w:r>
-      <w:proofErr w:type="spellEnd"/>
-      <w:r>
-        <w:rPr>
-          <w:rFonts w:asciiTheme="majorBidi" w:hAnsiTheme="majorBidi" w:cstheme="majorBidi"/>
-          <w:sz w:val="24"/>
-          <w:szCs w:val="24"/>
-          <w:lang w:bidi="fa-IR"/>
-        </w:rPr>
-        <w:t xml:space="preserve"> class contains a static method </w:t>
-      </w:r>
-      <w:proofErr w:type="spellStart"/>
-      <w:proofErr w:type="gramStart"/>
-      <w:r>
-        <w:rPr>
-          <w:rFonts w:asciiTheme="majorBidi" w:hAnsiTheme="majorBidi" w:cstheme="majorBidi"/>
-          <w:b/>
-          <w:bCs/>
-          <w:sz w:val="24"/>
-          <w:szCs w:val="24"/>
-          <w:lang w:bidi="fa-IR"/>
-        </w:rPr>
-        <w:t>isDocumentExists</w:t>
-      </w:r>
-      <w:proofErr w:type="spellEnd"/>
-      <w:r>
-        <w:rPr>
-          <w:rFonts w:asciiTheme="majorBidi" w:hAnsiTheme="majorBidi" w:cstheme="majorBidi"/>
-          <w:b/>
-          <w:bCs/>
-          <w:sz w:val="24"/>
-          <w:szCs w:val="24"/>
-          <w:lang w:bidi="fa-IR"/>
-        </w:rPr>
-        <w:t>(</w:t>
-      </w:r>
-      <w:proofErr w:type="gramEnd"/>
-      <w:r>
-        <w:rPr>
-          <w:rFonts w:asciiTheme="majorBidi" w:hAnsiTheme="majorBidi" w:cstheme="majorBidi"/>
-          <w:b/>
-          <w:bCs/>
-          <w:sz w:val="24"/>
-          <w:szCs w:val="24"/>
-          <w:lang w:bidi="fa-IR"/>
-        </w:rPr>
-        <w:t xml:space="preserve">String </w:t>
-      </w:r>
-      <w:proofErr w:type="spellStart"/>
-      <w:r>
-        <w:rPr>
-          <w:rFonts w:asciiTheme="majorBidi" w:hAnsiTheme="majorBidi" w:cstheme="majorBidi"/>
-          <w:b/>
-          <w:bCs/>
-          <w:sz w:val="24"/>
-          <w:szCs w:val="24"/>
-          <w:lang w:bidi="fa-IR"/>
-        </w:rPr>
-        <w:t>documentPath</w:t>
-      </w:r>
-      <w:proofErr w:type="spellEnd"/>
-      <w:r>
-        <w:rPr>
-          <w:rFonts w:asciiTheme="majorBidi" w:hAnsiTheme="majorBidi" w:cstheme="majorBidi"/>
-          <w:b/>
-          <w:bCs/>
-          <w:sz w:val="24"/>
-          <w:szCs w:val="24"/>
-          <w:lang w:bidi="fa-IR"/>
-        </w:rPr>
-        <w:t>)</w:t>
-      </w:r>
-      <w:r>
-        <w:rPr>
-          <w:rFonts w:asciiTheme="majorBidi" w:hAnsiTheme="majorBidi" w:cstheme="majorBidi"/>
-          <w:sz w:val="24"/>
-          <w:szCs w:val="24"/>
-          <w:lang w:bidi="fa-IR"/>
-        </w:rPr>
-        <w:t xml:space="preserve"> that checks whether a document file exists at the specified path. It takes a </w:t>
-      </w:r>
-      <w:r>
-        <w:rPr>
-          <w:rFonts w:asciiTheme="majorBidi" w:hAnsiTheme="majorBidi" w:cstheme="majorBidi"/>
-          <w:b/>
-          <w:bCs/>
-          <w:sz w:val="24"/>
-          <w:szCs w:val="24"/>
-          <w:lang w:bidi="fa-IR"/>
-        </w:rPr>
-        <w:t>String</w:t>
-      </w:r>
-      <w:r>
-        <w:rPr>
-          <w:rFonts w:asciiTheme="majorBidi" w:hAnsiTheme="majorBidi" w:cstheme="majorBidi"/>
-          <w:sz w:val="24"/>
-          <w:szCs w:val="24"/>
-          <w:lang w:bidi="fa-IR"/>
-        </w:rPr>
-        <w:t xml:space="preserve"> parameter </w:t>
-      </w:r>
-      <w:proofErr w:type="spellStart"/>
-      <w:r>
-        <w:rPr>
-          <w:rFonts w:asciiTheme="majorBidi" w:hAnsiTheme="majorBidi" w:cstheme="majorBidi"/>
-          <w:b/>
-          <w:bCs/>
-          <w:sz w:val="24"/>
-          <w:szCs w:val="24"/>
-          <w:lang w:bidi="fa-IR"/>
-        </w:rPr>
-        <w:t>documentPath</w:t>
-      </w:r>
-      <w:proofErr w:type="spellEnd"/>
-      <w:r>
-        <w:rPr>
-          <w:rFonts w:asciiTheme="majorBidi" w:hAnsiTheme="majorBidi" w:cstheme="majorBidi"/>
-          <w:sz w:val="24"/>
-          <w:szCs w:val="24"/>
-          <w:lang w:bidi="fa-IR"/>
-        </w:rPr>
-        <w:t xml:space="preserve">, which represents the path to the document file, and returns a </w:t>
-      </w:r>
-      <w:proofErr w:type="spellStart"/>
-      <w:r>
-        <w:rPr>
-          <w:rFonts w:asciiTheme="majorBidi" w:hAnsiTheme="majorBidi" w:cstheme="majorBidi"/>
-          <w:sz w:val="24"/>
-          <w:szCs w:val="24"/>
-          <w:lang w:bidi="fa-IR"/>
-        </w:rPr>
-        <w:t>boolean</w:t>
-      </w:r>
-      <w:proofErr w:type="spellEnd"/>
-      <w:r>
-        <w:rPr>
-          <w:rFonts w:asciiTheme="majorBidi" w:hAnsiTheme="majorBidi" w:cstheme="majorBidi"/>
-          <w:sz w:val="24"/>
-          <w:szCs w:val="24"/>
-          <w:lang w:bidi="fa-IR"/>
-        </w:rPr>
-        <w:t xml:space="preserve"> value</w:t>
-      </w:r>
-      <w:r>
-        <w:rPr>
-          <w:rFonts w:asciiTheme="majorBidi" w:hAnsiTheme="majorBidi" w:cstheme="majorBidi"/>
-          <w:sz w:val="24"/>
-          <w:szCs w:val="24"/>
-          <w:lang w:bidi="fa-IR"/>
-        </w:rPr>
-        <w:t>.</w:t>
-      </w:r>
-    </w:p>
-    <w:p>
-      <w:pPr>
-        <w:pStyle w:val="Heading1"/>
-        <w:rPr>
-          <w:lang w:bidi="fa-IR"/>
-        </w:rPr>
-      </w:pPr>
-      <w:bookmarkStart w:id="7" w:name="_Toc160458838"/>
-      <w:r>
-        <w:rPr>
-          <w:lang w:bidi="fa-IR"/>
-        </w:rPr>
-        <w:t>Font</w:t>
-      </w:r>
-      <w:r>
-        <w:rPr>
-          <w:lang w:bidi="fa-IR"/>
-        </w:rPr>
-        <w:t xml:space="preserve"> </w:t>
-      </w:r>
-      <w:r>
-        <w:rPr>
-          <w:lang w:bidi="fa-IR"/>
-        </w:rPr>
-        <w:t xml:space="preserve">Checker </w:t>
-      </w:r>
-      <w:r>
-        <w:rPr>
-          <w:lang w:bidi="fa-IR"/>
-        </w:rPr>
-        <w:t>Class</w:t>
-      </w:r>
-      <w:bookmarkEnd w:id="7"/>
-    </w:p>
-    <w:p>
-      <w:pPr>
-        <w:rPr>
-          <w:rFonts w:asciiTheme="majorBidi" w:hAnsiTheme="majorBidi" w:cstheme="majorBidi"/>
-          <w:lang w:bidi="fa-IR"/>
-        </w:rPr>
-      </w:pPr>
-      <w:r>
-        <w:rPr>
-          <w:noProof/>
-          <w:lang w:bidi="fa-IR"/>
-        </w:rPr>
-        <w:drawing>
-          <wp:inline distT="0" distB="0" distL="0" distR="0" wp14:anchorId="0B162178" wp14:editId="6B0EB2A9">
-            <wp:extent cx="5731510" cy="4145915"/>
-            <wp:effectExtent l="0" t="0" r="2540" b="6985"/>
-            <wp:docPr id="3" name="Picture 3"/>
-            <wp:cNvGraphicFramePr>
-              <a:graphicFrameLocks xmlns:a="http://schemas.openxmlformats.org/drawingml/2006/main" noChangeAspect="1"/>
-            </wp:cNvGraphicFramePr>
-            <a:graphic xmlns:a="http://schemas.openxmlformats.org/drawingml/2006/main">
-              <a:graphicData uri="http://schemas.openxmlformats.org/drawingml/2006/picture">
-                <pic:pic xmlns:pic="http://schemas.openxmlformats.org/drawingml/2006/picture">
-                  <pic:nvPicPr>
-                    <pic:cNvPr id="1" name=""/>
-                    <pic:cNvPicPr/>
-                  </pic:nvPicPr>
-                  <pic:blipFill>
-                    <a:blip r:embed="rId13"/>
-                    <a:stretch>
-                      <a:fillRect/>
-                    </a:stretch>
-                  </pic:blipFill>
-                  <pic:spPr>
-                    <a:xfrm>
-                      <a:off x="0" y="0"/>
-                      <a:ext cx="5731510" cy="4145915"/>
-                    </a:xfrm>
-                    <a:prstGeom prst="rect">
-                      <a:avLst/>
-                    </a:prstGeom>
-                  </pic:spPr>
-                </pic:pic>
-              </a:graphicData>
-            </a:graphic>
-          </wp:inline>
-        </w:drawing>
-      </w:r>
-      <w:r>
-        <w:rPr>
-          <w:lang w:bidi="fa-IR"/>
-        </w:rPr>
-        <w:t xml:space="preserve"> </w:t>
-      </w:r>
-    </w:p>
-    <w:p>
-      <w:pPr>
-        <w:jc w:val="both"/>
-        <w:rPr>
-          <w:rFonts w:asciiTheme="majorBidi" w:hAnsiTheme="majorBidi" w:cstheme="majorBidi"/>
-          <w:sz w:val="24"/>
-          <w:szCs w:val="24"/>
-          <w:lang w:bidi="fa-IR"/>
-        </w:rPr>
-      </w:pPr>
-    </w:p>
-    <w:p>
-      <w:pPr>
-        <w:jc w:val="both"/>
-        <w:rPr>
-          <w:rFonts w:asciiTheme="majorBidi" w:hAnsiTheme="majorBidi" w:cstheme="majorBidi"/>
-          <w:sz w:val="24"/>
-          <w:szCs w:val="24"/>
-          <w:lang w:bidi="fa-IR"/>
-        </w:rPr>
-      </w:pPr>
-      <w:r>
-        <w:rPr>
-          <w:rFonts w:asciiTheme="majorBidi" w:hAnsiTheme="majorBidi" w:cstheme="majorBidi"/>
-          <w:sz w:val="24"/>
-          <w:szCs w:val="24"/>
-          <w:lang w:bidi="fa-IR"/>
-        </w:rPr>
-        <w:lastRenderedPageBreak/>
-        <w:t xml:space="preserve">The </w:t>
-      </w:r>
-      <w:proofErr w:type="spellStart"/>
-      <w:r>
-        <w:rPr>
-          <w:rFonts w:asciiTheme="majorBidi" w:hAnsiTheme="majorBidi" w:cstheme="majorBidi"/>
-          <w:b/>
-          <w:bCs/>
-          <w:sz w:val="24"/>
-          <w:szCs w:val="24"/>
-          <w:lang w:bidi="fa-IR"/>
-        </w:rPr>
-        <w:t>FontChecker</w:t>
-      </w:r>
-      <w:proofErr w:type="spellEnd"/>
-      <w:r>
-        <w:rPr>
-          <w:rFonts w:asciiTheme="majorBidi" w:hAnsiTheme="majorBidi" w:cstheme="majorBidi"/>
-          <w:sz w:val="24"/>
-          <w:szCs w:val="24"/>
-          <w:lang w:bidi="fa-IR"/>
-        </w:rPr>
-        <w:t xml:space="preserve"> class contains two static methods:</w:t>
-      </w:r>
-    </w:p>
-    <w:p>
-      <w:pPr>
-        <w:numPr>
-          <w:ilvl w:val="0"/>
-          <w:numId w:val="10"/>
-        </w:numPr>
-        <w:tabs>
-          <w:tab w:val="clear" w:pos="720"/>
-          <w:tab w:val="num" w:pos="180"/>
-        </w:tabs>
-        <w:ind w:left="180" w:hanging="180"/>
-        <w:jc w:val="both"/>
-        <w:rPr>
-          <w:rFonts w:asciiTheme="majorBidi" w:hAnsiTheme="majorBidi" w:cstheme="majorBidi"/>
-          <w:sz w:val="24"/>
-          <w:szCs w:val="24"/>
-          <w:lang w:bidi="fa-IR"/>
-        </w:rPr>
-      </w:pPr>
-      <w:proofErr w:type="spellStart"/>
-      <w:proofErr w:type="gramStart"/>
-      <w:r>
-        <w:rPr>
-          <w:rFonts w:asciiTheme="majorBidi" w:hAnsiTheme="majorBidi" w:cstheme="majorBidi"/>
-          <w:b/>
-          <w:bCs/>
-          <w:sz w:val="24"/>
-          <w:szCs w:val="24"/>
-          <w:lang w:bidi="fa-IR"/>
-        </w:rPr>
-        <w:t>isFontInstalled</w:t>
-      </w:r>
-      <w:proofErr w:type="spellEnd"/>
-      <w:r>
-        <w:rPr>
-          <w:rFonts w:asciiTheme="majorBidi" w:hAnsiTheme="majorBidi" w:cstheme="majorBidi"/>
-          <w:b/>
-          <w:bCs/>
-          <w:sz w:val="24"/>
-          <w:szCs w:val="24"/>
-          <w:lang w:bidi="fa-IR"/>
-        </w:rPr>
-        <w:t>(</w:t>
-      </w:r>
-      <w:proofErr w:type="gramEnd"/>
-      <w:r>
-        <w:rPr>
-          <w:rFonts w:asciiTheme="majorBidi" w:hAnsiTheme="majorBidi" w:cstheme="majorBidi"/>
-          <w:b/>
-          <w:bCs/>
-          <w:sz w:val="24"/>
-          <w:szCs w:val="24"/>
-          <w:lang w:bidi="fa-IR"/>
-        </w:rPr>
-        <w:t xml:space="preserve">String </w:t>
-      </w:r>
-      <w:proofErr w:type="spellStart"/>
-      <w:r>
-        <w:rPr>
-          <w:rFonts w:asciiTheme="majorBidi" w:hAnsiTheme="majorBidi" w:cstheme="majorBidi"/>
-          <w:b/>
-          <w:bCs/>
-          <w:sz w:val="24"/>
-          <w:szCs w:val="24"/>
-          <w:lang w:bidi="fa-IR"/>
-        </w:rPr>
-        <w:t>fontName</w:t>
-      </w:r>
-      <w:proofErr w:type="spellEnd"/>
-      <w:r>
-        <w:rPr>
-          <w:rFonts w:asciiTheme="majorBidi" w:hAnsiTheme="majorBidi" w:cstheme="majorBidi"/>
-          <w:b/>
-          <w:bCs/>
-          <w:sz w:val="24"/>
-          <w:szCs w:val="24"/>
-          <w:lang w:bidi="fa-IR"/>
-        </w:rPr>
-        <w:t xml:space="preserve">): </w:t>
-      </w:r>
-      <w:proofErr w:type="spellStart"/>
-      <w:r>
-        <w:rPr>
-          <w:rFonts w:asciiTheme="majorBidi" w:hAnsiTheme="majorBidi" w:cstheme="majorBidi"/>
-          <w:b/>
-          <w:bCs/>
-          <w:sz w:val="24"/>
-          <w:szCs w:val="24"/>
-          <w:lang w:bidi="fa-IR"/>
-        </w:rPr>
-        <w:t>boolean</w:t>
-      </w:r>
-      <w:proofErr w:type="spellEnd"/>
-      <w:r>
-        <w:rPr>
-          <w:rFonts w:asciiTheme="majorBidi" w:hAnsiTheme="majorBidi" w:cstheme="majorBidi"/>
-          <w:sz w:val="24"/>
-          <w:szCs w:val="24"/>
-          <w:lang w:bidi="fa-IR"/>
-        </w:rPr>
-        <w:t xml:space="preserve">: This method checks if a font with the specified name is installed on the system. It takes a </w:t>
-      </w:r>
-      <w:r>
-        <w:rPr>
-          <w:rFonts w:asciiTheme="majorBidi" w:hAnsiTheme="majorBidi" w:cstheme="majorBidi"/>
-          <w:b/>
-          <w:bCs/>
-          <w:sz w:val="24"/>
-          <w:szCs w:val="24"/>
-          <w:lang w:bidi="fa-IR"/>
-        </w:rPr>
-        <w:t>String</w:t>
-      </w:r>
-      <w:r>
-        <w:rPr>
-          <w:rFonts w:asciiTheme="majorBidi" w:hAnsiTheme="majorBidi" w:cstheme="majorBidi"/>
-          <w:sz w:val="24"/>
-          <w:szCs w:val="24"/>
-          <w:lang w:bidi="fa-IR"/>
-        </w:rPr>
-        <w:t xml:space="preserve"> parameter </w:t>
-      </w:r>
-      <w:proofErr w:type="spellStart"/>
-      <w:r>
-        <w:rPr>
-          <w:rFonts w:asciiTheme="majorBidi" w:hAnsiTheme="majorBidi" w:cstheme="majorBidi"/>
-          <w:b/>
-          <w:bCs/>
-          <w:sz w:val="24"/>
-          <w:szCs w:val="24"/>
-          <w:lang w:bidi="fa-IR"/>
-        </w:rPr>
-        <w:t>fontName</w:t>
-      </w:r>
-      <w:proofErr w:type="spellEnd"/>
-      <w:r>
-        <w:rPr>
-          <w:rFonts w:asciiTheme="majorBidi" w:hAnsiTheme="majorBidi" w:cstheme="majorBidi"/>
-          <w:sz w:val="24"/>
-          <w:szCs w:val="24"/>
-          <w:lang w:bidi="fa-IR"/>
-        </w:rPr>
-        <w:t xml:space="preserve">, representing the name of the font to check, and returns a </w:t>
-      </w:r>
-      <w:proofErr w:type="spellStart"/>
-      <w:r>
-        <w:rPr>
-          <w:rFonts w:asciiTheme="majorBidi" w:hAnsiTheme="majorBidi" w:cstheme="majorBidi"/>
-          <w:sz w:val="24"/>
-          <w:szCs w:val="24"/>
-          <w:lang w:bidi="fa-IR"/>
-        </w:rPr>
-        <w:t>boolean</w:t>
-      </w:r>
-      <w:proofErr w:type="spellEnd"/>
-      <w:r>
-        <w:rPr>
-          <w:rFonts w:asciiTheme="majorBidi" w:hAnsiTheme="majorBidi" w:cstheme="majorBidi"/>
-          <w:sz w:val="24"/>
-          <w:szCs w:val="24"/>
-          <w:lang w:bidi="fa-IR"/>
-        </w:rPr>
-        <w:t xml:space="preserve"> value.</w:t>
-      </w:r>
-    </w:p>
-    <w:p>
-      <w:pPr>
-        <w:numPr>
-          <w:ilvl w:val="0"/>
-          <w:numId w:val="10"/>
-        </w:numPr>
-        <w:tabs>
-          <w:tab w:val="clear" w:pos="720"/>
-          <w:tab w:val="num" w:pos="180"/>
-        </w:tabs>
-        <w:ind w:left="180" w:hanging="180"/>
-        <w:jc w:val="both"/>
-        <w:rPr>
-          <w:rFonts w:asciiTheme="majorBidi" w:hAnsiTheme="majorBidi" w:cstheme="majorBidi"/>
-          <w:sz w:val="24"/>
-          <w:szCs w:val="24"/>
-          <w:rtl/>
-          <w:lang w:bidi="fa-IR"/>
-        </w:rPr>
-      </w:pPr>
-      <w:proofErr w:type="spellStart"/>
-      <w:proofErr w:type="gramStart"/>
-      <w:r>
-        <w:rPr>
-          <w:rFonts w:asciiTheme="majorBidi" w:hAnsiTheme="majorBidi" w:cstheme="majorBidi"/>
-          <w:b/>
-          <w:bCs/>
-          <w:sz w:val="24"/>
-          <w:szCs w:val="24"/>
-          <w:lang w:bidi="fa-IR"/>
-        </w:rPr>
-        <w:t>installFont</w:t>
-      </w:r>
-      <w:proofErr w:type="spellEnd"/>
-      <w:r>
-        <w:rPr>
-          <w:rFonts w:asciiTheme="majorBidi" w:hAnsiTheme="majorBidi" w:cstheme="majorBidi"/>
-          <w:b/>
-          <w:bCs/>
-          <w:sz w:val="24"/>
-          <w:szCs w:val="24"/>
-          <w:lang w:bidi="fa-IR"/>
-        </w:rPr>
-        <w:t>(</w:t>
-      </w:r>
-      <w:proofErr w:type="gramEnd"/>
-      <w:r>
-        <w:rPr>
-          <w:rFonts w:asciiTheme="majorBidi" w:hAnsiTheme="majorBidi" w:cstheme="majorBidi"/>
-          <w:b/>
-          <w:bCs/>
-          <w:sz w:val="24"/>
-          <w:szCs w:val="24"/>
-          <w:lang w:bidi="fa-IR"/>
-        </w:rPr>
-        <w:t xml:space="preserve">String </w:t>
-      </w:r>
-      <w:proofErr w:type="spellStart"/>
-      <w:r>
-        <w:rPr>
-          <w:rFonts w:asciiTheme="majorBidi" w:hAnsiTheme="majorBidi" w:cstheme="majorBidi"/>
-          <w:b/>
-          <w:bCs/>
-          <w:sz w:val="24"/>
-          <w:szCs w:val="24"/>
-          <w:lang w:bidi="fa-IR"/>
-        </w:rPr>
-        <w:t>fontFilePath</w:t>
-      </w:r>
-      <w:proofErr w:type="spellEnd"/>
-      <w:r>
-        <w:rPr>
-          <w:rFonts w:asciiTheme="majorBidi" w:hAnsiTheme="majorBidi" w:cstheme="majorBidi"/>
-          <w:b/>
-          <w:bCs/>
-          <w:sz w:val="24"/>
-          <w:szCs w:val="24"/>
-          <w:lang w:bidi="fa-IR"/>
-        </w:rPr>
-        <w:t>)</w:t>
-      </w:r>
-      <w:r>
-        <w:rPr>
-          <w:rFonts w:asciiTheme="majorBidi" w:hAnsiTheme="majorBidi" w:cstheme="majorBidi"/>
-          <w:sz w:val="24"/>
-          <w:szCs w:val="24"/>
-          <w:lang w:bidi="fa-IR"/>
-        </w:rPr>
-        <w:t xml:space="preserve">: This method installs a custom font from the specified file path into the system. It takes a </w:t>
-      </w:r>
-      <w:r>
-        <w:rPr>
-          <w:rFonts w:asciiTheme="majorBidi" w:hAnsiTheme="majorBidi" w:cstheme="majorBidi"/>
-          <w:b/>
-          <w:bCs/>
-          <w:sz w:val="24"/>
-          <w:szCs w:val="24"/>
-          <w:lang w:bidi="fa-IR"/>
-        </w:rPr>
-        <w:t>String</w:t>
-      </w:r>
-      <w:r>
-        <w:rPr>
-          <w:rFonts w:asciiTheme="majorBidi" w:hAnsiTheme="majorBidi" w:cstheme="majorBidi"/>
-          <w:sz w:val="24"/>
-          <w:szCs w:val="24"/>
-          <w:lang w:bidi="fa-IR"/>
-        </w:rPr>
-        <w:t xml:space="preserve"> parameter </w:t>
-      </w:r>
-      <w:proofErr w:type="spellStart"/>
-      <w:r>
-        <w:rPr>
-          <w:rFonts w:asciiTheme="majorBidi" w:hAnsiTheme="majorBidi" w:cstheme="majorBidi"/>
-          <w:b/>
-          <w:bCs/>
-          <w:sz w:val="24"/>
-          <w:szCs w:val="24"/>
-          <w:lang w:bidi="fa-IR"/>
-        </w:rPr>
-        <w:t>fontFilePath</w:t>
-      </w:r>
-      <w:proofErr w:type="spellEnd"/>
-      <w:r>
-        <w:rPr>
-          <w:rFonts w:asciiTheme="majorBidi" w:hAnsiTheme="majorBidi" w:cstheme="majorBidi"/>
-          <w:sz w:val="24"/>
-          <w:szCs w:val="24"/>
-          <w:lang w:bidi="fa-IR"/>
-        </w:rPr>
-        <w:t>, representing the path to the font file (TTF format), and installs the font if it's not already installed.</w:t>
-      </w:r>
-    </w:p>
-    <w:p>
-      <w:pPr>
-        <w:pStyle w:val="Heading1"/>
-        <w:rPr>
-          <w:lang w:bidi="fa-IR"/>
-        </w:rPr>
-      </w:pPr>
-      <w:bookmarkStart w:id="8" w:name="_Toc160458839"/>
-      <w:r>
-        <w:rPr>
-          <w:lang w:bidi="fa-IR"/>
-        </w:rPr>
-        <w:t>Challenges</w:t>
-      </w:r>
-      <w:bookmarkEnd w:id="8"/>
-    </w:p>
-    <w:p>
-      <w:pPr>
-        <w:spacing w:line="276" w:lineRule="auto"/>
-        <w:jc w:val="both"/>
-        <w:rPr>
-          <w:rFonts w:asciiTheme="majorBidi" w:hAnsiTheme="majorBidi" w:cstheme="majorBidi"/>
-          <w:sz w:val="24"/>
-          <w:szCs w:val="24"/>
-          <w:lang w:bidi="fa-IR"/>
-        </w:rPr>
-      </w:pPr>
-      <w:r>
-        <w:rPr>
-          <w:rFonts w:asciiTheme="majorBidi" w:hAnsiTheme="majorBidi" w:cstheme="majorBidi"/>
-          <w:b/>
-          <w:bCs/>
-          <w:sz w:val="24"/>
-          <w:szCs w:val="24"/>
-          <w:lang w:bidi="fa-IR"/>
-        </w:rPr>
-        <w:t>Limited free features:</w:t>
-      </w:r>
-      <w:r>
-        <w:rPr>
-          <w:rFonts w:asciiTheme="majorBidi" w:hAnsiTheme="majorBidi" w:cstheme="majorBidi"/>
-          <w:sz w:val="24"/>
-          <w:szCs w:val="24"/>
-          <w:lang w:bidi="fa-IR"/>
-        </w:rPr>
-        <w:t xml:space="preserve"> </w:t>
-      </w:r>
-      <w:proofErr w:type="spellStart"/>
-      <w:r>
-        <w:rPr>
-          <w:rFonts w:asciiTheme="majorBidi" w:hAnsiTheme="majorBidi" w:cstheme="majorBidi"/>
-          <w:sz w:val="24"/>
-          <w:szCs w:val="24"/>
-          <w:lang w:bidi="fa-IR"/>
-        </w:rPr>
-        <w:t>Aspose.Words</w:t>
-      </w:r>
-      <w:proofErr w:type="spellEnd"/>
-      <w:r>
-        <w:rPr>
-          <w:rFonts w:asciiTheme="majorBidi" w:hAnsiTheme="majorBidi" w:cstheme="majorBidi"/>
-          <w:sz w:val="24"/>
-          <w:szCs w:val="24"/>
-          <w:lang w:bidi="fa-IR"/>
-        </w:rPr>
-        <w:t xml:space="preserve"> has restrictions on free usage, including the insertion of a message stating "Created with an evaluation copy of </w:t>
-      </w:r>
-      <w:proofErr w:type="spellStart"/>
-      <w:r>
-        <w:rPr>
-          <w:rFonts w:asciiTheme="majorBidi" w:hAnsiTheme="majorBidi" w:cstheme="majorBidi"/>
-          <w:sz w:val="24"/>
-          <w:szCs w:val="24"/>
-          <w:lang w:bidi="fa-IR"/>
-        </w:rPr>
-        <w:t>Aspose.Words</w:t>
-      </w:r>
-      <w:proofErr w:type="spellEnd"/>
-      <w:r>
-        <w:rPr>
-          <w:rFonts w:asciiTheme="majorBidi" w:hAnsiTheme="majorBidi" w:cstheme="majorBidi"/>
-          <w:sz w:val="24"/>
-          <w:szCs w:val="24"/>
-          <w:lang w:bidi="fa-IR"/>
-        </w:rPr>
-        <w:t>" in documents generated with the evaluation version.</w:t>
-      </w:r>
-    </w:p>
-    <w:p>
-      <w:pPr>
-        <w:spacing w:line="276" w:lineRule="auto"/>
-        <w:jc w:val="center"/>
-        <w:rPr>
-          <w:rFonts w:asciiTheme="majorBidi" w:hAnsiTheme="majorBidi" w:cstheme="majorBidi"/>
-          <w:sz w:val="24"/>
-          <w:szCs w:val="24"/>
-          <w:lang w:bidi="fa-IR"/>
-        </w:rPr>
-      </w:pPr>
-      <w:r>
-        <w:rPr>
-          <w:noProof/>
-        </w:rPr>
-        <w:drawing>
-          <wp:inline distT="0" distB="0" distL="0" distR="0" wp14:anchorId="1123F54F" wp14:editId="15044CB9">
-            <wp:extent cx="3856217" cy="5277249"/>
-            <wp:effectExtent l="0" t="0" r="0" b="0"/>
-            <wp:docPr id="8" name="Picture 8"/>
-            <wp:cNvGraphicFramePr>
-              <a:graphicFrameLocks xmlns:a="http://schemas.openxmlformats.org/drawingml/2006/main" noChangeAspect="1"/>
-            </wp:cNvGraphicFramePr>
-            <a:graphic xmlns:a="http://schemas.openxmlformats.org/drawingml/2006/main">
-              <a:graphicData uri="http://schemas.openxmlformats.org/drawingml/2006/picture">
-                <pic:pic xmlns:pic="http://schemas.openxmlformats.org/drawingml/2006/picture">
-                  <pic:nvPicPr>
-                    <pic:cNvPr id="0" name="Picture 1"/>
-                    <pic:cNvPicPr>
-                      <a:picLocks noChangeAspect="1" noChangeArrowheads="1"/>
-                    </pic:cNvPicPr>
-                  </pic:nvPicPr>
-                  <pic:blipFill rotWithShape="1">
-                    <a:blip r:embed="rId14">
-                      <a:extLst>
-                        <a:ext uri="{28A0092B-C50C-407E-A947-70E740481C1C}">
-                          <a14:useLocalDpi xmlns:a14="http://schemas.microsoft.com/office/drawing/2010/main" val="0"/>
-                        </a:ext>
-                      </a:extLst>
-                    </a:blip>
-                    <a:srcRect b="214"/>
+                    <a:srcRect b="26726"/>
                     <a:stretch/>
                   </pic:blipFill>
                   <pic:spPr bwMode="auto">
                     <a:xfrm>
                       <a:off x="0" y="0"/>
-                      <a:ext cx="3887779" cy="5320442"/>
+                      <a:ext cx="5731510" cy="1518249"/>
                     </a:xfrm>
                     <a:prstGeom prst="rect">
                       <a:avLst/>
                     </a:prstGeom>
-                    <a:noFill/>
                     <a:ln>
                       <a:noFill/>
                     </a:ln>
@@ -3077,15 +2908,25 @@
     </w:p>
     <w:p>
       <w:pPr>
-        <w:spacing w:line="276" w:lineRule="auto"/>
         <w:jc w:val="both"/>
         <w:rPr>
-          <w:rFonts w:asciiTheme="majorBidi" w:hAnsiTheme="majorBidi" w:cstheme="majorBidi"/>
-          <w:sz w:val="24"/>
-          <w:szCs w:val="24"/>
-          <w:lang w:bidi="fa-IR"/>
-        </w:rPr>
-      </w:pPr>
+          <w:rFonts w:asciiTheme="majorHAnsi" w:eastAsiaTheme="majorEastAsia" w:hAnsiTheme="majorHAnsi" w:cstheme="majorBidi"/>
+          <w:color w:val="2F5496" w:themeColor="accent1" w:themeShade="BF"/>
+          <w:sz w:val="32"/>
+          <w:szCs w:val="32"/>
+          <w:lang w:bidi="fa-IR"/>
+        </w:rPr>
+      </w:pPr>
+      <w:r>
+        <w:rPr>
+          <w:rFonts w:asciiTheme="majorBidi" w:hAnsiTheme="majorBidi" w:cstheme="majorBidi"/>
+          <w:sz w:val="24"/>
+          <w:szCs w:val="24"/>
+          <w:lang w:bidi="fa-IR"/>
+        </w:rPr>
+        <w:t xml:space="preserve">The </w:t>
+      </w:r>
+      <w:proofErr w:type="spellStart"/>
       <w:r>
         <w:rPr>
           <w:rFonts w:asciiTheme="majorBidi" w:hAnsiTheme="majorBidi" w:cstheme="majorBidi"/>
@@ -3095,49 +2936,20 @@
           <w:szCs w:val="24"/>
           <w:lang w:bidi="fa-IR"/>
         </w:rPr>
-        <w:t>Lack of extensive learning resources:</w:t>
-      </w:r>
-      <w:r>
-        <w:rPr>
-          <w:rFonts w:asciiTheme="majorBidi" w:hAnsiTheme="majorBidi" w:cstheme="majorBidi"/>
-          <w:sz w:val="24"/>
-          <w:szCs w:val="24"/>
-          <w:lang w:bidi="fa-IR"/>
-        </w:rPr>
-        <w:t xml:space="preserve"> There is a shortage of comprehensive tutorials and examples for </w:t>
+        <w:t>ExistenceCheckerOfDocument</w:t>
+      </w:r>
+      <w:proofErr w:type="spellEnd"/>
+      <w:r>
+        <w:rPr>
+          <w:rFonts w:asciiTheme="majorBidi" w:hAnsiTheme="majorBidi" w:cstheme="majorBidi"/>
+          <w:sz w:val="24"/>
+          <w:szCs w:val="24"/>
+          <w:lang w:bidi="fa-IR"/>
+        </w:rPr>
+        <w:t xml:space="preserve"> class contains a static method </w:t>
       </w:r>
       <w:proofErr w:type="spellStart"/>
-      <w:r>
-        <w:rPr>
-          <w:rFonts w:asciiTheme="majorBidi" w:hAnsiTheme="majorBidi" w:cstheme="majorBidi"/>
-          <w:sz w:val="24"/>
-          <w:szCs w:val="24"/>
-          <w:lang w:bidi="fa-IR"/>
-        </w:rPr>
-        <w:t>Aspose.Words</w:t>
-      </w:r>
-      <w:proofErr w:type="spellEnd"/>
-      <w:r>
-        <w:rPr>
-          <w:rFonts w:asciiTheme="majorBidi" w:hAnsiTheme="majorBidi" w:cstheme="majorBidi"/>
-          <w:sz w:val="24"/>
-          <w:szCs w:val="24"/>
-          <w:lang w:bidi="fa-IR"/>
-        </w:rPr>
-        <w:t>, requiring users to rely primarily on official documentation.</w:t>
-      </w:r>
-    </w:p>
-    <w:p>
-      <w:pPr>
-        <w:spacing w:line="276" w:lineRule="auto"/>
-        <w:jc w:val="both"/>
-        <w:rPr>
-          <w:rFonts w:asciiTheme="majorBidi" w:hAnsiTheme="majorBidi" w:cstheme="majorBidi"/>
-          <w:sz w:val="24"/>
-          <w:szCs w:val="24"/>
-          <w:lang w:bidi="fa-IR"/>
-        </w:rPr>
-      </w:pPr>
+      <w:proofErr w:type="gramStart"/>
       <w:r>
         <w:rPr>
           <w:rFonts w:asciiTheme="majorBidi" w:hAnsiTheme="majorBidi" w:cstheme="majorBidi"/>
@@ -3147,40 +2959,255 @@
           <w:szCs w:val="24"/>
           <w:lang w:bidi="fa-IR"/>
         </w:rPr>
-        <w:t>Alternative solution:</w:t>
-      </w:r>
-      <w:r>
-        <w:rPr>
-          <w:rFonts w:asciiTheme="majorBidi" w:hAnsiTheme="majorBidi" w:cstheme="majorBidi"/>
-          <w:sz w:val="24"/>
-          <w:szCs w:val="24"/>
-          <w:lang w:bidi="fa-IR"/>
-        </w:rPr>
-        <w:t xml:space="preserve"> Apache POI is a popular open-source alternative to </w:t>
+        <w:t>isDocumentExists</w:t>
+      </w:r>
+      <w:proofErr w:type="spellEnd"/>
+      <w:r>
+        <w:rPr>
+          <w:rFonts w:asciiTheme="majorBidi" w:hAnsiTheme="majorBidi" w:cstheme="majorBidi"/>
+          <w:b/>
+          <w:bCs/>
+          <w:sz w:val="24"/>
+          <w:szCs w:val="24"/>
+          <w:lang w:bidi="fa-IR"/>
+        </w:rPr>
+        <w:t>(</w:t>
+      </w:r>
+      <w:proofErr w:type="gramEnd"/>
+      <w:r>
+        <w:rPr>
+          <w:rFonts w:asciiTheme="majorBidi" w:hAnsiTheme="majorBidi" w:cstheme="majorBidi"/>
+          <w:b/>
+          <w:bCs/>
+          <w:sz w:val="24"/>
+          <w:szCs w:val="24"/>
+          <w:lang w:bidi="fa-IR"/>
+        </w:rPr>
+        <w:t xml:space="preserve">String </w:t>
       </w:r>
       <w:proofErr w:type="spellStart"/>
       <w:r>
         <w:rPr>
           <w:rFonts w:asciiTheme="majorBidi" w:hAnsiTheme="majorBidi" w:cstheme="majorBidi"/>
-          <w:sz w:val="24"/>
-          <w:szCs w:val="24"/>
-          <w:lang w:bidi="fa-IR"/>
-        </w:rPr>
-        <w:t>Aspose.Words</w:t>
+          <w:b/>
+          <w:bCs/>
+          <w:sz w:val="24"/>
+          <w:szCs w:val="24"/>
+          <w:lang w:bidi="fa-IR"/>
+        </w:rPr>
+        <w:t>documentPath</w:t>
       </w:r>
       <w:proofErr w:type="spellEnd"/>
       <w:r>
         <w:rPr>
           <w:rFonts w:asciiTheme="majorBidi" w:hAnsiTheme="majorBidi" w:cstheme="majorBidi"/>
-          <w:sz w:val="24"/>
-          <w:szCs w:val="24"/>
-          <w:lang w:bidi="fa-IR"/>
-        </w:rPr>
-        <w:t>, offering similar functionality for working with Microsoft Office documents in Java, along with extensive documentation and community support.</w:t>
+          <w:b/>
+          <w:bCs/>
+          <w:sz w:val="24"/>
+          <w:szCs w:val="24"/>
+          <w:lang w:bidi="fa-IR"/>
+        </w:rPr>
+        <w:t>)</w:t>
+      </w:r>
+      <w:r>
+        <w:rPr>
+          <w:rFonts w:asciiTheme="majorBidi" w:hAnsiTheme="majorBidi" w:cstheme="majorBidi"/>
+          <w:sz w:val="24"/>
+          <w:szCs w:val="24"/>
+          <w:lang w:bidi="fa-IR"/>
+        </w:rPr>
+        <w:t xml:space="preserve"> that checks whether a document file exists at the specified path. It takes a </w:t>
+      </w:r>
+      <w:r>
+        <w:rPr>
+          <w:rFonts w:asciiTheme="majorBidi" w:hAnsiTheme="majorBidi" w:cstheme="majorBidi"/>
+          <w:b/>
+          <w:bCs/>
+          <w:sz w:val="24"/>
+          <w:szCs w:val="24"/>
+          <w:lang w:bidi="fa-IR"/>
+        </w:rPr>
+        <w:t>String</w:t>
+      </w:r>
+      <w:r>
+        <w:rPr>
+          <w:rFonts w:asciiTheme="majorBidi" w:hAnsiTheme="majorBidi" w:cstheme="majorBidi"/>
+          <w:sz w:val="24"/>
+          <w:szCs w:val="24"/>
+          <w:lang w:bidi="fa-IR"/>
+        </w:rPr>
+        <w:t xml:space="preserve"> parameter </w:t>
+      </w:r>
+      <w:proofErr w:type="spellStart"/>
+      <w:r>
+        <w:rPr>
+          <w:rFonts w:asciiTheme="majorBidi" w:hAnsiTheme="majorBidi" w:cstheme="majorBidi"/>
+          <w:b/>
+          <w:bCs/>
+          <w:sz w:val="24"/>
+          <w:szCs w:val="24"/>
+          <w:lang w:bidi="fa-IR"/>
+        </w:rPr>
+        <w:t>documentPath</w:t>
+      </w:r>
+      <w:proofErr w:type="spellEnd"/>
+      <w:r>
+        <w:rPr>
+          <w:rFonts w:asciiTheme="majorBidi" w:hAnsiTheme="majorBidi" w:cstheme="majorBidi"/>
+          <w:sz w:val="24"/>
+          <w:szCs w:val="24"/>
+          <w:lang w:bidi="fa-IR"/>
+        </w:rPr>
+        <w:t xml:space="preserve">, which represents the path to the document file, and returns a </w:t>
+      </w:r>
+      <w:proofErr w:type="spellStart"/>
+      <w:r>
+        <w:rPr>
+          <w:rFonts w:asciiTheme="majorBidi" w:hAnsiTheme="majorBidi" w:cstheme="majorBidi"/>
+          <w:sz w:val="24"/>
+          <w:szCs w:val="24"/>
+          <w:lang w:bidi="fa-IR"/>
+        </w:rPr>
+        <w:t>boolean</w:t>
+      </w:r>
+      <w:proofErr w:type="spellEnd"/>
+      <w:r>
+        <w:rPr>
+          <w:rFonts w:asciiTheme="majorBidi" w:hAnsiTheme="majorBidi" w:cstheme="majorBidi"/>
+          <w:sz w:val="24"/>
+          <w:szCs w:val="24"/>
+          <w:lang w:bidi="fa-IR"/>
+        </w:rPr>
+        <w:t xml:space="preserve"> value</w:t>
+      </w:r>
+      <w:r>
+        <w:rPr>
+          <w:rFonts w:asciiTheme="majorBidi" w:hAnsiTheme="majorBidi" w:cstheme="majorBidi"/>
+          <w:sz w:val="24"/>
+          <w:szCs w:val="24"/>
+          <w:lang w:bidi="fa-IR"/>
+        </w:rPr>
+        <w:t>.</w:t>
+      </w:r>
+    </w:p>
+    <w:p>
+      <w:pPr>
+        <w:pStyle w:val="Heading1"/>
+        <w:rPr>
+          <w:rtl/>
+          <w:lang w:bidi="fa-IR"/>
+        </w:rPr>
+      </w:pPr>
+      <w:bookmarkStart w:id="7" w:name="_Toc163311033"/>
+      <w:r>
+        <w:rPr>
+          <w:lang w:bidi="fa-IR"/>
+        </w:rPr>
+        <w:t>Word view</w:t>
+      </w:r>
+      <w:bookmarkEnd w:id="7"/>
+    </w:p>
+    <w:p>
+      <w:pPr>
+        <w:jc w:val="center"/>
+        <w:rPr>
+          <w:rFonts w:asciiTheme="majorBidi" w:hAnsiTheme="majorBidi" w:cstheme="majorBidi"/>
+          <w:sz w:val="24"/>
+          <w:szCs w:val="24"/>
+          <w:lang w:bidi="fa-IR"/>
+        </w:rPr>
+      </w:pPr>
+      <w:r>
+        <w:rPr>
+          <w:rFonts w:asciiTheme="majorBidi" w:hAnsiTheme="majorBidi" w:cstheme="majorBidi"/>
+          <w:sz w:val="24"/>
+          <w:szCs w:val="24"/>
+          <w:lang w:bidi="fa-IR"/>
+        </w:rPr>
+        <w:drawing>
+          <wp:inline distT="0" distB="0" distL="0" distR="0" wp14:anchorId="6839459E" wp14:editId="2E3BCDCD">
+            <wp:extent cx="5458340" cy="4403725"/>
+            <wp:effectExtent l="0" t="0" r="9525" b="0"/>
+            <wp:docPr id="12" name="Picture 12"/>
+            <wp:cNvGraphicFramePr>
+              <a:graphicFrameLocks xmlns:a="http://schemas.openxmlformats.org/drawingml/2006/main" noChangeAspect="1"/>
+            </wp:cNvGraphicFramePr>
+            <a:graphic xmlns:a="http://schemas.openxmlformats.org/drawingml/2006/main">
+              <a:graphicData uri="http://schemas.openxmlformats.org/drawingml/2006/picture">
+                <pic:pic xmlns:pic="http://schemas.openxmlformats.org/drawingml/2006/picture">
+                  <pic:nvPicPr>
+                    <pic:cNvPr id="1" name=""/>
+                    <pic:cNvPicPr/>
+                  </pic:nvPicPr>
+                  <pic:blipFill rotWithShape="1">
+                    <a:blip r:embed="rId13"/>
+                    <a:srcRect t="8562" b="3182"/>
+                    <a:stretch/>
+                  </pic:blipFill>
+                  <pic:spPr bwMode="auto">
+                    <a:xfrm>
+                      <a:off x="0" y="0"/>
+                      <a:ext cx="5478646" cy="4420108"/>
+                    </a:xfrm>
+                    <a:prstGeom prst="rect">
+                      <a:avLst/>
+                    </a:prstGeom>
+                    <a:ln>
+                      <a:noFill/>
+                    </a:ln>
+                    <a:extLst>
+                      <a:ext uri="{53640926-AAD7-44D8-BBD7-CCE9431645EC}">
+                        <a14:shadowObscured xmlns:a14="http://schemas.microsoft.com/office/drawing/2010/main"/>
+                      </a:ext>
+                    </a:extLst>
+                  </pic:spPr>
+                </pic:pic>
+              </a:graphicData>
+            </a:graphic>
+          </wp:inline>
+        </w:drawing>
+      </w:r>
+    </w:p>
+    <w:p>
+      <w:pPr>
+        <w:pStyle w:val="Heading1"/>
+        <w:rPr>
+          <w:rtl/>
+          <w:lang w:bidi="fa-IR"/>
+        </w:rPr>
+      </w:pPr>
+      <w:bookmarkStart w:id="8" w:name="_Toc163311034"/>
+      <w:r>
+        <w:rPr>
+          <w:lang w:bidi="fa-IR"/>
+        </w:rPr>
+        <w:t>In conclusion</w:t>
+      </w:r>
+      <w:bookmarkEnd w:id="8"/>
+    </w:p>
+    <w:p>
+      <w:pPr>
+        <w:jc w:val="both"/>
+        <w:rPr>
+          <w:rFonts w:asciiTheme="majorBidi" w:hAnsiTheme="majorBidi" w:cstheme="majorBidi" w:hint="cs"/>
+          <w:sz w:val="24"/>
+          <w:szCs w:val="24"/>
+          <w:rtl/>
+          <w:lang w:bidi="fa-IR"/>
+        </w:rPr>
+      </w:pPr>
+      <w:r>
+        <w:rPr>
+          <w:rFonts w:asciiTheme="majorBidi" w:hAnsiTheme="majorBidi" w:cstheme="majorBidi"/>
+          <w:sz w:val="24"/>
+          <w:szCs w:val="24"/>
+          <w:lang w:bidi="fa-IR"/>
+        </w:rPr>
+        <w:t>Despite its potential drawbacks, Apache POI remains one of the most popular and powerful libraries for working with Office documents in the Java programming language. Its extensive features, along with the wealth of resources and free availability, make it a preferred choice for many developers.</w:t>
       </w:r>
     </w:p>
     <w:sectPr>
-      <w:footerReference w:type="default" r:id="rId15"/>
+      <w:footerReference w:type="default" r:id="rId14"/>
       <w:pgSz w:w="11906" w:h="16838" w:code="9"/>
       <w:pgMar w:top="1170" w:right="1440" w:bottom="1260" w:left="1440" w:header="900" w:footer="720" w:gutter="0"/>
       <w:cols w:space="720"/>
@@ -3445,6 +3472,236 @@
     </w:lvl>
   </w:abstractNum>
   <w:abstractNum w:abstractNumId="1" w15:restartNumberingAfterBreak="0">
+    <w:nsid w:val="10026150"/>
+    <w:multiLevelType w:val="multilevel"/>
+    <w:tmpl w:val="FAE265F2"/>
+    <w:lvl w:ilvl="0">
+      <w:start w:val="1"/>
+      <w:numFmt w:val="decimal"/>
+      <w:lvlText w:val="%1."/>
+      <w:lvlJc w:val="left"/>
+      <w:pPr>
+        <w:tabs>
+          <w:tab w:val="num" w:pos="720"/>
+        </w:tabs>
+        <w:ind w:left="720" w:hanging="360"/>
+      </w:pPr>
+    </w:lvl>
+    <w:lvl w:ilvl="1">
+      <w:start w:val="1"/>
+      <w:numFmt w:val="bullet"/>
+      <w:lvlText w:val=""/>
+      <w:lvlJc w:val="left"/>
+      <w:pPr>
+        <w:tabs>
+          <w:tab w:val="num" w:pos="1440"/>
+        </w:tabs>
+        <w:ind w:left="1440" w:hanging="360"/>
+      </w:pPr>
+      <w:rPr>
+        <w:rFonts w:ascii="Symbol" w:hAnsi="Symbol" w:hint="default"/>
+        <w:sz w:val="20"/>
+      </w:rPr>
+    </w:lvl>
+    <w:lvl w:ilvl="2" w:tentative="1">
+      <w:start w:val="1"/>
+      <w:numFmt w:val="decimal"/>
+      <w:lvlText w:val="%3."/>
+      <w:lvlJc w:val="left"/>
+      <w:pPr>
+        <w:tabs>
+          <w:tab w:val="num" w:pos="2160"/>
+        </w:tabs>
+        <w:ind w:left="2160" w:hanging="360"/>
+      </w:pPr>
+    </w:lvl>
+    <w:lvl w:ilvl="3" w:tentative="1">
+      <w:start w:val="1"/>
+      <w:numFmt w:val="decimal"/>
+      <w:lvlText w:val="%4."/>
+      <w:lvlJc w:val="left"/>
+      <w:pPr>
+        <w:tabs>
+          <w:tab w:val="num" w:pos="2880"/>
+        </w:tabs>
+        <w:ind w:left="2880" w:hanging="360"/>
+      </w:pPr>
+    </w:lvl>
+    <w:lvl w:ilvl="4" w:tentative="1">
+      <w:start w:val="1"/>
+      <w:numFmt w:val="decimal"/>
+      <w:lvlText w:val="%5."/>
+      <w:lvlJc w:val="left"/>
+      <w:pPr>
+        <w:tabs>
+          <w:tab w:val="num" w:pos="3600"/>
+        </w:tabs>
+        <w:ind w:left="3600" w:hanging="360"/>
+      </w:pPr>
+    </w:lvl>
+    <w:lvl w:ilvl="5" w:tentative="1">
+      <w:start w:val="1"/>
+      <w:numFmt w:val="decimal"/>
+      <w:lvlText w:val="%6."/>
+      <w:lvlJc w:val="left"/>
+      <w:pPr>
+        <w:tabs>
+          <w:tab w:val="num" w:pos="4320"/>
+        </w:tabs>
+        <w:ind w:left="4320" w:hanging="360"/>
+      </w:pPr>
+    </w:lvl>
+    <w:lvl w:ilvl="6" w:tentative="1">
+      <w:start w:val="1"/>
+      <w:numFmt w:val="decimal"/>
+      <w:lvlText w:val="%7."/>
+      <w:lvlJc w:val="left"/>
+      <w:pPr>
+        <w:tabs>
+          <w:tab w:val="num" w:pos="5040"/>
+        </w:tabs>
+        <w:ind w:left="5040" w:hanging="360"/>
+      </w:pPr>
+    </w:lvl>
+    <w:lvl w:ilvl="7" w:tentative="1">
+      <w:start w:val="1"/>
+      <w:numFmt w:val="decimal"/>
+      <w:lvlText w:val="%8."/>
+      <w:lvlJc w:val="left"/>
+      <w:pPr>
+        <w:tabs>
+          <w:tab w:val="num" w:pos="5760"/>
+        </w:tabs>
+        <w:ind w:left="5760" w:hanging="360"/>
+      </w:pPr>
+    </w:lvl>
+    <w:lvl w:ilvl="8" w:tentative="1">
+      <w:start w:val="1"/>
+      <w:numFmt w:val="decimal"/>
+      <w:lvlText w:val="%9."/>
+      <w:lvlJc w:val="left"/>
+      <w:pPr>
+        <w:tabs>
+          <w:tab w:val="num" w:pos="6480"/>
+        </w:tabs>
+        <w:ind w:left="6480" w:hanging="360"/>
+      </w:pPr>
+    </w:lvl>
+  </w:abstractNum>
+  <w:abstractNum w:abstractNumId="2" w15:restartNumberingAfterBreak="0">
+    <w:nsid w:val="19685432"/>
+    <w:multiLevelType w:val="hybridMultilevel"/>
+    <w:tmpl w:val="A84E5A52"/>
+    <w:lvl w:ilvl="0" w:tplc="04090001">
+      <w:start w:val="1"/>
+      <w:numFmt w:val="bullet"/>
+      <w:lvlText w:val=""/>
+      <w:lvlJc w:val="left"/>
+      <w:pPr>
+        <w:ind w:left="720" w:hanging="360"/>
+      </w:pPr>
+      <w:rPr>
+        <w:rFonts w:ascii="Symbol" w:hAnsi="Symbol" w:hint="default"/>
+      </w:rPr>
+    </w:lvl>
+    <w:lvl w:ilvl="1" w:tplc="04090003" w:tentative="1">
+      <w:start w:val="1"/>
+      <w:numFmt w:val="bullet"/>
+      <w:lvlText w:val="o"/>
+      <w:lvlJc w:val="left"/>
+      <w:pPr>
+        <w:ind w:left="1440" w:hanging="360"/>
+      </w:pPr>
+      <w:rPr>
+        <w:rFonts w:ascii="Courier New" w:hAnsi="Courier New" w:cs="Courier New" w:hint="default"/>
+      </w:rPr>
+    </w:lvl>
+    <w:lvl w:ilvl="2" w:tplc="04090005" w:tentative="1">
+      <w:start w:val="1"/>
+      <w:numFmt w:val="bullet"/>
+      <w:lvlText w:val=""/>
+      <w:lvlJc w:val="left"/>
+      <w:pPr>
+        <w:ind w:left="2160" w:hanging="360"/>
+      </w:pPr>
+      <w:rPr>
+        <w:rFonts w:ascii="Wingdings" w:hAnsi="Wingdings" w:hint="default"/>
+      </w:rPr>
+    </w:lvl>
+    <w:lvl w:ilvl="3" w:tplc="04090001" w:tentative="1">
+      <w:start w:val="1"/>
+      <w:numFmt w:val="bullet"/>
+      <w:lvlText w:val=""/>
+      <w:lvlJc w:val="left"/>
+      <w:pPr>
+        <w:ind w:left="2880" w:hanging="360"/>
+      </w:pPr>
+      <w:rPr>
+        <w:rFonts w:ascii="Symbol" w:hAnsi="Symbol" w:hint="default"/>
+      </w:rPr>
+    </w:lvl>
+    <w:lvl w:ilvl="4" w:tplc="04090003" w:tentative="1">
+      <w:start w:val="1"/>
+      <w:numFmt w:val="bullet"/>
+      <w:lvlText w:val="o"/>
+      <w:lvlJc w:val="left"/>
+      <w:pPr>
+        <w:ind w:left="3600" w:hanging="360"/>
+      </w:pPr>
+      <w:rPr>
+        <w:rFonts w:ascii="Courier New" w:hAnsi="Courier New" w:cs="Courier New" w:hint="default"/>
+      </w:rPr>
+    </w:lvl>
+    <w:lvl w:ilvl="5" w:tplc="04090005" w:tentative="1">
+      <w:start w:val="1"/>
+      <w:numFmt w:val="bullet"/>
+      <w:lvlText w:val=""/>
+      <w:lvlJc w:val="left"/>
+      <w:pPr>
+        <w:ind w:left="4320" w:hanging="360"/>
+      </w:pPr>
+      <w:rPr>
+        <w:rFonts w:ascii="Wingdings" w:hAnsi="Wingdings" w:hint="default"/>
+      </w:rPr>
+    </w:lvl>
+    <w:lvl w:ilvl="6" w:tplc="04090001" w:tentative="1">
+      <w:start w:val="1"/>
+      <w:numFmt w:val="bullet"/>
+      <w:lvlText w:val=""/>
+      <w:lvlJc w:val="left"/>
+      <w:pPr>
+        <w:ind w:left="5040" w:hanging="360"/>
+      </w:pPr>
+      <w:rPr>
+        <w:rFonts w:ascii="Symbol" w:hAnsi="Symbol" w:hint="default"/>
+      </w:rPr>
+    </w:lvl>
+    <w:lvl w:ilvl="7" w:tplc="04090003" w:tentative="1">
+      <w:start w:val="1"/>
+      <w:numFmt w:val="bullet"/>
+      <w:lvlText w:val="o"/>
+      <w:lvlJc w:val="left"/>
+      <w:pPr>
+        <w:ind w:left="5760" w:hanging="360"/>
+      </w:pPr>
+      <w:rPr>
+        <w:rFonts w:ascii="Courier New" w:hAnsi="Courier New" w:cs="Courier New" w:hint="default"/>
+      </w:rPr>
+    </w:lvl>
+    <w:lvl w:ilvl="8" w:tplc="04090005" w:tentative="1">
+      <w:start w:val="1"/>
+      <w:numFmt w:val="bullet"/>
+      <w:lvlText w:val=""/>
+      <w:lvlJc w:val="left"/>
+      <w:pPr>
+        <w:ind w:left="6480" w:hanging="360"/>
+      </w:pPr>
+      <w:rPr>
+        <w:rFonts w:ascii="Wingdings" w:hAnsi="Wingdings" w:hint="default"/>
+      </w:rPr>
+    </w:lvl>
+  </w:abstractNum>
+  <w:abstractNum w:abstractNumId="3" w15:restartNumberingAfterBreak="0">
     <w:nsid w:val="1A54346B"/>
     <w:multiLevelType w:val="multilevel"/>
     <w:tmpl w:val="6EB0E50E"/>
@@ -3557,7 +3814,7 @@
       </w:pPr>
     </w:lvl>
   </w:abstractNum>
-  <w:abstractNum w:abstractNumId="2" w15:restartNumberingAfterBreak="0">
+  <w:abstractNum w:abstractNumId="4" w15:restartNumberingAfterBreak="0">
     <w:nsid w:val="208B2CF4"/>
     <w:multiLevelType w:val="multilevel"/>
     <w:tmpl w:val="B15CA222"/>
@@ -3670,7 +3927,7 @@
       </w:pPr>
     </w:lvl>
   </w:abstractNum>
-  <w:abstractNum w:abstractNumId="3" w15:restartNumberingAfterBreak="0">
+  <w:abstractNum w:abstractNumId="5" w15:restartNumberingAfterBreak="0">
     <w:nsid w:val="21F85C1A"/>
     <w:multiLevelType w:val="multilevel"/>
     <w:tmpl w:val="447000FE"/>
@@ -3819,7 +4076,7 @@
       </w:rPr>
     </w:lvl>
   </w:abstractNum>
-  <w:abstractNum w:abstractNumId="4" w15:restartNumberingAfterBreak="0">
+  <w:abstractNum w:abstractNumId="6" w15:restartNumberingAfterBreak="0">
     <w:nsid w:val="49A754BA"/>
     <w:multiLevelType w:val="multilevel"/>
     <w:tmpl w:val="6BD43844"/>
@@ -3968,7 +4225,7 @@
       </w:rPr>
     </w:lvl>
   </w:abstractNum>
-  <w:abstractNum w:abstractNumId="5" w15:restartNumberingAfterBreak="0">
+  <w:abstractNum w:abstractNumId="7" w15:restartNumberingAfterBreak="0">
     <w:nsid w:val="54DF3E95"/>
     <w:multiLevelType w:val="hybridMultilevel"/>
     <w:tmpl w:val="553AFE00"/>
@@ -4081,7 +4338,7 @@
       </w:rPr>
     </w:lvl>
   </w:abstractNum>
-  <w:abstractNum w:abstractNumId="6" w15:restartNumberingAfterBreak="0">
+  <w:abstractNum w:abstractNumId="8" w15:restartNumberingAfterBreak="0">
     <w:nsid w:val="5AF81EFE"/>
     <w:multiLevelType w:val="hybridMultilevel"/>
     <w:tmpl w:val="2FFC5676"/>
@@ -4170,7 +4427,7 @@
       </w:pPr>
     </w:lvl>
   </w:abstractNum>
-  <w:abstractNum w:abstractNumId="7" w15:restartNumberingAfterBreak="0">
+  <w:abstractNum w:abstractNumId="9" w15:restartNumberingAfterBreak="0">
     <w:nsid w:val="5C42231C"/>
     <w:multiLevelType w:val="multilevel"/>
     <w:tmpl w:val="5C8C0500"/>
@@ -4319,7 +4576,7 @@
       </w:rPr>
     </w:lvl>
   </w:abstractNum>
-  <w:abstractNum w:abstractNumId="8" w15:restartNumberingAfterBreak="0">
+  <w:abstractNum w:abstractNumId="10" w15:restartNumberingAfterBreak="0">
     <w:nsid w:val="68316F03"/>
     <w:multiLevelType w:val="hybridMultilevel"/>
     <w:tmpl w:val="4404A470"/>
@@ -4431,7 +4688,7 @@
       </w:rPr>
     </w:lvl>
   </w:abstractNum>
-  <w:abstractNum w:abstractNumId="9" w15:restartNumberingAfterBreak="0">
+  <w:abstractNum w:abstractNumId="11" w15:restartNumberingAfterBreak="0">
     <w:nsid w:val="6FCB0E01"/>
     <w:multiLevelType w:val="multilevel"/>
     <w:tmpl w:val="F202E3AA"/>
@@ -4580,7 +4837,7 @@
       </w:rPr>
     </w:lvl>
   </w:abstractNum>
-  <w:abstractNum w:abstractNumId="10" w15:restartNumberingAfterBreak="0">
+  <w:abstractNum w:abstractNumId="12" w15:restartNumberingAfterBreak="0">
     <w:nsid w:val="7D404565"/>
     <w:multiLevelType w:val="hybridMultilevel"/>
     <w:tmpl w:val="AE36CD22"/>
@@ -4694,36 +4951,42 @@
     </w:lvl>
   </w:abstractNum>
   <w:num w:numId="1">
+    <w:abstractNumId w:val="10"/>
+  </w:num>
+  <w:num w:numId="2">
+    <w:abstractNumId w:val="12"/>
+  </w:num>
+  <w:num w:numId="3">
+    <w:abstractNumId w:val="7"/>
+  </w:num>
+  <w:num w:numId="4">
     <w:abstractNumId w:val="8"/>
   </w:num>
-  <w:num w:numId="2">
-    <w:abstractNumId w:val="10"/>
-  </w:num>
-  <w:num w:numId="3">
-    <w:abstractNumId w:val="5"/>
-  </w:num>
-  <w:num w:numId="4">
-    <w:abstractNumId w:val="6"/>
-  </w:num>
   <w:num w:numId="5">
-    <w:abstractNumId w:val="7"/>
+    <w:abstractNumId w:val="9"/>
   </w:num>
   <w:num w:numId="6">
-    <w:abstractNumId w:val="9"/>
+    <w:abstractNumId w:val="11"/>
   </w:num>
   <w:num w:numId="7">
-    <w:abstractNumId w:val="4"/>
+    <w:abstractNumId w:val="6"/>
   </w:num>
   <w:num w:numId="8">
     <w:abstractNumId w:val="0"/>
   </w:num>
   <w:num w:numId="9">
+    <w:abstractNumId w:val="5"/>
+  </w:num>
+  <w:num w:numId="10">
     <w:abstractNumId w:val="3"/>
   </w:num>
-  <w:num w:numId="10">
+  <w:num w:numId="11">
+    <w:abstractNumId w:val="4"/>
+  </w:num>
+  <w:num w:numId="12">
     <w:abstractNumId w:val="1"/>
   </w:num>
-  <w:num w:numId="11">
+  <w:num w:numId="13">
     <w:abstractNumId w:val="2"/>
   </w:num>
 </w:numbering>
@@ -5198,7 +5461,6 @@
   <w:style w:type="character" w:default="1" w:styleId="DefaultParagraphFont">
     <w:name w:val="Default Paragraph Font"/>
     <w:uiPriority w:val="1"/>
-    <w:semiHidden/>
     <w:unhideWhenUsed/>
   </w:style>
   <w:style w:type="table" w:default="1" w:styleId="TableNormal">
@@ -5367,6 +5629,114 @@
       <w:color w:val="0563C1" w:themeColor="hyperlink"/>
       <w:u w:val="single"/>
     </w:rPr>
+  </w:style>
+  <w:style w:type="paragraph" w:styleId="NormalWeb">
+    <w:name w:val="Normal (Web)"/>
+    <w:basedOn w:val="Normal"/>
+    <w:uiPriority w:val="99"/>
+    <w:semiHidden/>
+    <w:unhideWhenUsed/>
+    <w:rsid w:val="00D66814"/>
+    <w:pPr>
+      <w:spacing w:before="100" w:beforeAutospacing="1" w:after="100" w:afterAutospacing="1" w:line="240" w:lineRule="auto"/>
+    </w:pPr>
+    <w:rPr>
+      <w:rFonts w:ascii="Times New Roman" w:eastAsia="Times New Roman" w:hAnsi="Times New Roman" w:cs="Times New Roman"/>
+      <w:kern w:val="0"/>
+      <w:sz w:val="24"/>
+      <w:szCs w:val="24"/>
+      <w:lang w:bidi="fa-IR"/>
+      <w14:ligatures w14:val="none"/>
+    </w:rPr>
+  </w:style>
+  <w:style w:type="paragraph" w:styleId="BalloonText">
+    <w:name w:val="Balloon Text"/>
+    <w:basedOn w:val="Normal"/>
+    <w:link w:val="BalloonTextChar"/>
+    <w:uiPriority w:val="99"/>
+    <w:semiHidden/>
+    <w:unhideWhenUsed/>
+    <w:rsid w:val="004847BE"/>
+    <w:pPr>
+      <w:spacing w:after="0" w:line="240" w:lineRule="auto"/>
+    </w:pPr>
+    <w:rPr>
+      <w:rFonts w:ascii="Segoe UI" w:hAnsi="Segoe UI" w:cs="Segoe UI"/>
+      <w:sz w:val="18"/>
+      <w:szCs w:val="18"/>
+    </w:rPr>
+  </w:style>
+  <w:style w:type="character" w:customStyle="1" w:styleId="BalloonTextChar">
+    <w:name w:val="Balloon Text Char"/>
+    <w:basedOn w:val="DefaultParagraphFont"/>
+    <w:link w:val="BalloonText"/>
+    <w:uiPriority w:val="99"/>
+    <w:semiHidden/>
+    <w:rsid w:val="004847BE"/>
+    <w:rPr>
+      <w:rFonts w:ascii="Segoe UI" w:hAnsi="Segoe UI" w:cs="Segoe UI"/>
+      <w:sz w:val="18"/>
+      <w:szCs w:val="18"/>
+    </w:rPr>
+  </w:style>
+  <w:style w:type="paragraph" w:styleId="HTMLPreformatted">
+    <w:name w:val="HTML Preformatted"/>
+    <w:basedOn w:val="Normal"/>
+    <w:link w:val="HTMLPreformattedChar"/>
+    <w:uiPriority w:val="99"/>
+    <w:semiHidden/>
+    <w:unhideWhenUsed/>
+    <w:rsid w:val="00A828B1"/>
+    <w:pPr>
+      <w:tabs>
+        <w:tab w:val="left" w:pos="916"/>
+        <w:tab w:val="left" w:pos="1832"/>
+        <w:tab w:val="left" w:pos="2748"/>
+        <w:tab w:val="left" w:pos="3664"/>
+        <w:tab w:val="left" w:pos="4580"/>
+        <w:tab w:val="left" w:pos="5496"/>
+        <w:tab w:val="left" w:pos="6412"/>
+        <w:tab w:val="left" w:pos="7328"/>
+        <w:tab w:val="left" w:pos="8244"/>
+        <w:tab w:val="left" w:pos="9160"/>
+        <w:tab w:val="left" w:pos="10076"/>
+        <w:tab w:val="left" w:pos="10992"/>
+        <w:tab w:val="left" w:pos="11908"/>
+        <w:tab w:val="left" w:pos="12824"/>
+        <w:tab w:val="left" w:pos="13740"/>
+        <w:tab w:val="left" w:pos="14656"/>
+      </w:tabs>
+      <w:spacing w:after="0" w:line="240" w:lineRule="auto"/>
+    </w:pPr>
+    <w:rPr>
+      <w:rFonts w:ascii="Courier New" w:eastAsia="Times New Roman" w:hAnsi="Courier New" w:cs="Courier New"/>
+      <w:kern w:val="0"/>
+      <w:sz w:val="20"/>
+      <w:szCs w:val="20"/>
+      <w:lang w:bidi="fa-IR"/>
+      <w14:ligatures w14:val="none"/>
+    </w:rPr>
+  </w:style>
+  <w:style w:type="character" w:customStyle="1" w:styleId="HTMLPreformattedChar">
+    <w:name w:val="HTML Preformatted Char"/>
+    <w:basedOn w:val="DefaultParagraphFont"/>
+    <w:link w:val="HTMLPreformatted"/>
+    <w:uiPriority w:val="99"/>
+    <w:semiHidden/>
+    <w:rsid w:val="00A828B1"/>
+    <w:rPr>
+      <w:rFonts w:ascii="Courier New" w:eastAsia="Times New Roman" w:hAnsi="Courier New" w:cs="Courier New"/>
+      <w:kern w:val="0"/>
+      <w:sz w:val="20"/>
+      <w:szCs w:val="20"/>
+      <w:lang w:bidi="fa-IR"/>
+      <w14:ligatures w14:val="none"/>
+    </w:rPr>
+  </w:style>
+  <w:style w:type="character" w:customStyle="1" w:styleId="y2iqfc">
+    <w:name w:val="y2iqfc"/>
+    <w:basedOn w:val="DefaultParagraphFont"/>
+    <w:rsid w:val="00A828B1"/>
   </w:style>
 </w:styles>
 </file>
@@ -5637,7 +6007,7 @@
 </file>
 
 <file path=customXml/itemProps1.xml><?xml version="1.0" encoding="utf-8"?>
-<ds:datastoreItem xmlns:ds="http://schemas.openxmlformats.org/officeDocument/2006/customXml" ds:itemID="{DD1E57A2-BAC5-4089-919E-936DCF9F6CFD}">
+<ds:datastoreItem xmlns:ds="http://schemas.openxmlformats.org/officeDocument/2006/customXml" ds:itemID="{52B68BE9-A93A-49F2-BCF7-E60DAAA09273}">
   <ds:schemaRefs>
     <ds:schemaRef ds:uri="http://schemas.openxmlformats.org/officeDocument/2006/bibliography"/>
   </ds:schemaRefs>

</xml_diff>